<commit_message>
Inicio do desenvolvimento da Godot
</commit_message>
<xml_diff>
--- a/Projeto principal/Documentacao do projeto.docx
+++ b/Projeto principal/Documentacao do projeto.docx
@@ -403,98 +403,25 @@
           <w:b/>
           <w:bCs/>
         </w:rPr>
+        <w:t xml:space="preserve"> Linguagem GDScript </w:t>
+      </w:r>
+    </w:p>
+    <w:p>
+      <w:pPr>
+        <w:ind w:left="708"/>
+      </w:pPr>
+      <w:r>
+        <w:rPr>
+          <w:b/>
+          <w:bCs/>
+        </w:rPr>
+        <w:t>OBS:</w:t>
+      </w:r>
+      <w:r>
         <w:t xml:space="preserve"> </w:t>
       </w:r>
       <w:r>
-        <w:rPr>
-          <w:b/>
-          <w:bCs/>
-        </w:rPr>
-        <w:t>Linguagem</w:t>
-      </w:r>
-      <w:r>
-        <w:rPr>
-          <w:b/>
-          <w:bCs/>
-        </w:rPr>
-        <w:t xml:space="preserve"> </w:t>
-      </w:r>
-      <w:r>
-        <w:rPr>
-          <w:b/>
-          <w:bCs/>
-        </w:rPr>
-        <w:t>GDScript</w:t>
-      </w:r>
-      <w:r>
-        <w:rPr>
-          <w:b/>
-          <w:bCs/>
-        </w:rPr>
-        <w:t xml:space="preserve"> </w:t>
-      </w:r>
-    </w:p>
-    <w:p>
-      <w:pPr>
-        <w:ind w:left="708"/>
-      </w:pPr>
-      <w:r>
-        <w:rPr>
-          <w:b/>
-          <w:bCs/>
-        </w:rPr>
-        <w:t>OBS:</w:t>
-      </w:r>
-      <w:r>
-        <w:t xml:space="preserve"> </w:t>
-      </w:r>
-      <w:r>
-        <w:t>Demais engines como a u</w:t>
-      </w:r>
-      <w:r>
-        <w:t>nity só faria</w:t>
-      </w:r>
-      <w:r>
-        <w:t>m</w:t>
-      </w:r>
-      <w:r>
-        <w:t xml:space="preserve"> sentido se </w:t>
-      </w:r>
-      <w:r>
-        <w:t>eu já</w:t>
-      </w:r>
-      <w:r>
-        <w:t xml:space="preserve"> tivesse domínio avançado ou precisasse de assets AAA. </w:t>
-      </w:r>
-      <w:r>
-        <w:t>Como c</w:t>
-      </w:r>
-      <w:r>
-        <w:t>onclusão técnica</w:t>
-      </w:r>
-      <w:r>
-        <w:t xml:space="preserve">, a </w:t>
-      </w:r>
-      <w:r>
-        <w:t xml:space="preserve">Godot </w:t>
-      </w:r>
-      <w:r>
-        <w:t>proporciona</w:t>
-      </w:r>
-      <w:r>
-        <w:t xml:space="preserve"> controle criativo </w:t>
-      </w:r>
-      <w:r>
-        <w:t>e</w:t>
-      </w:r>
-      <w:r>
-        <w:t xml:space="preserve"> produtividade</w:t>
-      </w:r>
-      <w:r>
-        <w:t xml:space="preserve"> ideal para o escopo definido do projeto</w:t>
-      </w:r>
-      <w:r>
-        <w:t>.</w:t>
+        <w:t>Demais engines como a unity só fariam sentido se eu já tivesse domínio avançado ou precisasse de assets AAA. Como conclusão técnica, a Godot proporciona controle criativo e produtividade ideal para o escopo definido do projeto.</w:t>
       </w:r>
     </w:p>
     <w:p>
@@ -826,6 +753,7 @@
         <w:rPr>
           <w:b/>
           <w:bCs/>
+          <w:noProof/>
         </w:rPr>
         <w:drawing>
           <wp:inline distT="0" distB="0" distL="0" distR="0" wp14:anchorId="2F107539" wp14:editId="54B78BD8">
@@ -1068,13 +996,7 @@
         <w:jc w:val="both"/>
       </w:pPr>
       <w:r>
-        <w:t xml:space="preserve">Sistema </w:t>
-      </w:r>
-      <w:r>
-        <w:t xml:space="preserve">gerenciador </w:t>
-      </w:r>
-      <w:r>
-        <w:t>de fases</w:t>
+        <w:t>Sistema gerenciador de fases</w:t>
       </w:r>
     </w:p>
     <w:p>
@@ -1087,13 +1009,7 @@
         <w:jc w:val="both"/>
       </w:pPr>
       <w:r>
-        <w:t xml:space="preserve">Sistema de </w:t>
-      </w:r>
-      <w:r>
-        <w:t xml:space="preserve">gerenciador de </w:t>
-      </w:r>
-      <w:r>
-        <w:t xml:space="preserve">eventos </w:t>
+        <w:t xml:space="preserve">Sistema de gerenciador de eventos </w:t>
       </w:r>
     </w:p>
     <w:p>
@@ -1177,19 +1093,7 @@
         <w:jc w:val="both"/>
       </w:pPr>
       <w:r>
-        <w:t>Replicar o modelo para as outras fases</w:t>
-      </w:r>
-      <w:r>
-        <w:t xml:space="preserve"> e a</w:t>
-      </w:r>
-      <w:r>
-        <w:t>justar intensidade emocional (isso é MUITO importante eticamente)</w:t>
-      </w:r>
-      <w:r>
-        <w:t>. Além disso é importante i</w:t>
-      </w:r>
-      <w:r>
-        <w:t>nserir telas de respiro (safe zones)</w:t>
+        <w:t>Replicar o modelo para as outras fases e ajustar intensidade emocional (isso é MUITO importante eticamente). Além disso é importante inserir telas de respiro (safe zones)</w:t>
       </w:r>
     </w:p>
     <w:p>
@@ -1351,7 +1255,106 @@
           <w:b/>
           <w:bCs/>
         </w:rPr>
-        <w:t>Modelo A – Corredor mental</w:t>
+        <w:t>Modelo A – Corredor mental:</w:t>
+      </w:r>
+    </w:p>
+    <w:p>
+      <w:pPr>
+        <w:pStyle w:val="PargrafodaLista"/>
+        <w:ind w:left="2160"/>
+        <w:rPr>
+          <w:b/>
+          <w:bCs/>
+        </w:rPr>
+      </w:pPr>
+    </w:p>
+    <w:p>
+      <w:pPr>
+        <w:pStyle w:val="PargrafodaLista"/>
+        <w:numPr>
+          <w:ilvl w:val="2"/>
+          <w:numId w:val="5"/>
+        </w:numPr>
+        <w:jc w:val="both"/>
+      </w:pPr>
+      <w:r>
+        <w:t>Com</w:t>
+      </w:r>
+      <w:r>
+        <w:t>posto por uma narrativa implícita na qual o jogador atravessa um espaço simbólico contínuo;</w:t>
+      </w:r>
+    </w:p>
+    <w:p>
+      <w:pPr>
+        <w:pStyle w:val="PargrafodaLista"/>
+        <w:numPr>
+          <w:ilvl w:val="2"/>
+          <w:numId w:val="5"/>
+        </w:numPr>
+        <w:jc w:val="both"/>
+      </w:pPr>
+      <w:r>
+        <w:t>Cada trecho do corredor “deforma” a realidade de acordo com um estado mental</w:t>
+      </w:r>
+      <w:r>
+        <w:t>;</w:t>
+      </w:r>
+    </w:p>
+    <w:p>
+      <w:pPr>
+        <w:pStyle w:val="PargrafodaLista"/>
+        <w:numPr>
+          <w:ilvl w:val="2"/>
+          <w:numId w:val="5"/>
+        </w:numPr>
+        <w:jc w:val="both"/>
+      </w:pPr>
+      <w:r>
+        <w:t>O jogador não sabe exatamente onde está, nem por quê — isso é intencional</w:t>
+      </w:r>
+      <w:r>
+        <w:t>;</w:t>
+      </w:r>
+    </w:p>
+    <w:p>
+      <w:pPr>
+        <w:pStyle w:val="PargrafodaLista"/>
+        <w:numPr>
+          <w:ilvl w:val="2"/>
+          <w:numId w:val="5"/>
+        </w:numPr>
+        <w:jc w:val="both"/>
+      </w:pPr>
+      <w:r>
+        <w:t>Tem a vantagem de estar alinhada com a proposta surrealista do projeto, além de favorecer o uso de simbolismos sem exigir diálogos.</w:t>
+      </w:r>
+    </w:p>
+    <w:p>
+      <w:pPr>
+        <w:pStyle w:val="PargrafodaLista"/>
+        <w:ind w:left="2160"/>
+        <w:jc w:val="both"/>
+      </w:pPr>
+    </w:p>
+    <w:p>
+      <w:pPr>
+        <w:pStyle w:val="PargrafodaLista"/>
+        <w:numPr>
+          <w:ilvl w:val="1"/>
+          <w:numId w:val="5"/>
+        </w:numPr>
+        <w:jc w:val="both"/>
+        <w:rPr>
+          <w:b/>
+          <w:bCs/>
+        </w:rPr>
+      </w:pPr>
+      <w:r>
+        <w:rPr>
+          <w:b/>
+          <w:bCs/>
+        </w:rPr>
+        <w:t>Modelo B – Fragmentos de memória</w:t>
       </w:r>
       <w:r>
         <w:rPr>
@@ -1365,6 +1368,7 @@
       <w:pPr>
         <w:pStyle w:val="PargrafodaLista"/>
         <w:ind w:left="2160"/>
+        <w:jc w:val="both"/>
         <w:rPr>
           <w:b/>
           <w:bCs/>
@@ -1381,10 +1385,10 @@
         <w:jc w:val="both"/>
       </w:pPr>
       <w:r>
-        <w:t>Com</w:t>
-      </w:r>
-      <w:r>
-        <w:t>posto por uma narrativa implícita na qual o jogador atravessa um espaço simbólico contínuo;</w:t>
+        <w:t>Ca</w:t>
+      </w:r>
+      <w:r>
+        <w:t>da fase representa uma lembrança, de modo que um ambiente cotidiano seja distorcido ou apresentado de acordo com situações que impactem o psicológico;</w:t>
       </w:r>
     </w:p>
     <w:p>
@@ -1397,10 +1401,7 @@
         <w:jc w:val="both"/>
       </w:pPr>
       <w:r>
-        <w:t>Cada trecho do corredor “deforma” a realidade de acordo com um estado mental</w:t>
-      </w:r>
-      <w:r>
-        <w:t>;</w:t>
+        <w:t>A narrativa aqui se constrói por objetos, sons e elementos textuais curtos;</w:t>
       </w:r>
     </w:p>
     <w:p>
@@ -1413,29 +1414,13 @@
         <w:jc w:val="both"/>
       </w:pPr>
       <w:r>
-        <w:t>O jogador não sabe exatamente onde está, nem por quê — isso é intencional</w:t>
-      </w:r>
-      <w:r>
-        <w:t>;</w:t>
-      </w:r>
-    </w:p>
-    <w:p>
-      <w:pPr>
-        <w:pStyle w:val="PargrafodaLista"/>
-        <w:numPr>
-          <w:ilvl w:val="2"/>
-          <w:numId w:val="5"/>
-        </w:numPr>
-        <w:jc w:val="both"/>
-      </w:pPr>
-      <w:r>
-        <w:t>Tem a vantagem de estar alinhada com a proposta surrealista do projeto, além de favorecer o uso de simbolismos sem exigir diálogos.</w:t>
-      </w:r>
-    </w:p>
-    <w:p>
-      <w:pPr>
-        <w:pStyle w:val="PargrafodaLista"/>
-        <w:ind w:left="2160"/>
+        <w:t xml:space="preserve">É possível que essa abordagem permita uma conexão mais rápida com os jogadores, mas é necessário cuidado para não ficar específico e literal demais </w:t>
+      </w:r>
+    </w:p>
+    <w:p>
+      <w:pPr>
+        <w:pStyle w:val="PargrafodaLista"/>
+        <w:ind w:left="1440"/>
         <w:jc w:val="both"/>
       </w:pPr>
     </w:p>
@@ -1457,102 +1442,7 @@
           <w:b/>
           <w:bCs/>
         </w:rPr>
-        <w:t>Modelo B – Fragmentos de memória</w:t>
-      </w:r>
-      <w:r>
-        <w:rPr>
-          <w:b/>
-          <w:bCs/>
-        </w:rPr>
-        <w:t>:</w:t>
-      </w:r>
-    </w:p>
-    <w:p>
-      <w:pPr>
-        <w:pStyle w:val="PargrafodaLista"/>
-        <w:ind w:left="2160"/>
-        <w:jc w:val="both"/>
-        <w:rPr>
-          <w:b/>
-          <w:bCs/>
-        </w:rPr>
-      </w:pPr>
-    </w:p>
-    <w:p>
-      <w:pPr>
-        <w:pStyle w:val="PargrafodaLista"/>
-        <w:numPr>
-          <w:ilvl w:val="2"/>
-          <w:numId w:val="5"/>
-        </w:numPr>
-        <w:jc w:val="both"/>
-      </w:pPr>
-      <w:r>
-        <w:t>Ca</w:t>
-      </w:r>
-      <w:r>
-        <w:t>da fase representa uma lembrança, de modo que um ambiente cotidiano seja distorcido ou apresentado de acordo com situações que impactem o psicológico;</w:t>
-      </w:r>
-    </w:p>
-    <w:p>
-      <w:pPr>
-        <w:pStyle w:val="PargrafodaLista"/>
-        <w:numPr>
-          <w:ilvl w:val="2"/>
-          <w:numId w:val="5"/>
-        </w:numPr>
-        <w:jc w:val="both"/>
-      </w:pPr>
-      <w:r>
-        <w:t>A narrativa aqui se constrói por objetos, sons e elementos textuais curtos;</w:t>
-      </w:r>
-    </w:p>
-    <w:p>
-      <w:pPr>
-        <w:pStyle w:val="PargrafodaLista"/>
-        <w:numPr>
-          <w:ilvl w:val="2"/>
-          <w:numId w:val="5"/>
-        </w:numPr>
-        <w:jc w:val="both"/>
-      </w:pPr>
-      <w:r>
-        <w:t xml:space="preserve">É possível que essa abordagem permita uma conexão mais rápida com os jogadores, mas é necessário cuidado para não ficar específico e literal demais </w:t>
-      </w:r>
-    </w:p>
-    <w:p>
-      <w:pPr>
-        <w:pStyle w:val="PargrafodaLista"/>
-        <w:ind w:left="1440"/>
-        <w:jc w:val="both"/>
-      </w:pPr>
-    </w:p>
-    <w:p>
-      <w:pPr>
-        <w:pStyle w:val="PargrafodaLista"/>
-        <w:numPr>
-          <w:ilvl w:val="1"/>
-          <w:numId w:val="5"/>
-        </w:numPr>
-        <w:jc w:val="both"/>
-        <w:rPr>
-          <w:b/>
-          <w:bCs/>
-        </w:rPr>
-      </w:pPr>
-      <w:r>
-        <w:rPr>
-          <w:b/>
-          <w:bCs/>
-        </w:rPr>
-        <w:t>Modelo C – Interface quebrada</w:t>
-      </w:r>
-      <w:r>
-        <w:rPr>
-          <w:b/>
-          <w:bCs/>
-        </w:rPr>
-        <w:t>:</w:t>
+        <w:t>Modelo C – Interface quebrada:</w:t>
       </w:r>
     </w:p>
     <w:p>
@@ -1924,6 +1814,7 @@
         <w:rPr>
           <w:i/>
           <w:iCs/>
+          <w:noProof/>
         </w:rPr>
         <w:drawing>
           <wp:inline distT="0" distB="0" distL="0" distR="0" wp14:anchorId="67218DD6" wp14:editId="3BA2BF94">
@@ -2286,7 +2177,42 @@
           <w:b/>
           <w:bCs/>
         </w:rPr>
-        <w:t>Desenvolvimento de uma fase inicial</w:t>
+        <w:t xml:space="preserve">Desenvolvimento </w:t>
+      </w:r>
+      <w:r>
+        <w:rPr>
+          <w:b/>
+          <w:bCs/>
+        </w:rPr>
+        <w:t xml:space="preserve">conceitual </w:t>
+      </w:r>
+      <w:r>
+        <w:rPr>
+          <w:b/>
+          <w:bCs/>
+        </w:rPr>
+        <w:t>d</w:t>
+      </w:r>
+      <w:r>
+        <w:rPr>
+          <w:b/>
+          <w:bCs/>
+        </w:rPr>
+        <w:t>a</w:t>
+      </w:r>
+      <w:r>
+        <w:rPr>
+          <w:b/>
+          <w:bCs/>
+        </w:rPr>
+        <w:t xml:space="preserve"> </w:t>
+      </w:r>
+      <w:r>
+        <w:rPr>
+          <w:b/>
+          <w:bCs/>
+        </w:rPr>
+        <w:t>criação de fases iniciais:</w:t>
       </w:r>
     </w:p>
     <w:p>
@@ -2635,6 +2561,30 @@
     <w:p>
       <w:pPr>
         <w:pStyle w:val="PargrafodaLista"/>
+        <w:jc w:val="both"/>
+      </w:pPr>
+    </w:p>
+    <w:p>
+      <w:pPr>
+        <w:pStyle w:val="PargrafodaLista"/>
+        <w:jc w:val="both"/>
+      </w:pPr>
+    </w:p>
+    <w:p>
+      <w:pPr>
+        <w:pStyle w:val="PargrafodaLista"/>
+        <w:jc w:val="both"/>
+      </w:pPr>
+    </w:p>
+    <w:p>
+      <w:pPr>
+        <w:pStyle w:val="PargrafodaLista"/>
+        <w:jc w:val="both"/>
+      </w:pPr>
+    </w:p>
+    <w:p>
+      <w:pPr>
+        <w:pStyle w:val="PargrafodaLista"/>
         <w:numPr>
           <w:ilvl w:val="0"/>
           <w:numId w:val="5"/>
@@ -2650,7 +2600,15 @@
           <w:b/>
           <w:bCs/>
         </w:rPr>
-        <w:t>Minha ideia para a fase inicial e orientações do GPT</w:t>
+        <w:lastRenderedPageBreak/>
+        <w:t>Ideias</w:t>
+      </w:r>
+      <w:r>
+        <w:rPr>
+          <w:b/>
+          <w:bCs/>
+        </w:rPr>
+        <w:t xml:space="preserve"> para a fase inicial e orientações do GPT</w:t>
       </w:r>
       <w:r>
         <w:rPr>
@@ -2663,8 +2621,796 @@
     <w:p>
       <w:pPr>
         <w:pStyle w:val="PargrafodaLista"/>
-      </w:pPr>
-    </w:p>
+        <w:ind w:left="1440"/>
+        <w:jc w:val="both"/>
+        <w:rPr>
+          <w:b/>
+          <w:bCs/>
+        </w:rPr>
+      </w:pPr>
+    </w:p>
+    <w:p>
+      <w:pPr>
+        <w:pStyle w:val="PargrafodaLista"/>
+        <w:numPr>
+          <w:ilvl w:val="1"/>
+          <w:numId w:val="5"/>
+        </w:numPr>
+        <w:jc w:val="both"/>
+        <w:rPr>
+          <w:i/>
+          <w:iCs/>
+        </w:rPr>
+      </w:pPr>
+      <w:r>
+        <w:rPr>
+          <w:i/>
+          <w:iCs/>
+        </w:rPr>
+        <w:t>“</w:t>
+      </w:r>
+      <w:r>
+        <w:rPr>
+          <w:i/>
+          <w:iCs/>
+        </w:rPr>
+        <w:t xml:space="preserve">Para a primeira fase gostaria de representar o transtorno da ansiedade. Tinha </w:t>
+      </w:r>
+      <w:r>
+        <w:rPr>
+          <w:i/>
+          <w:iCs/>
+        </w:rPr>
+        <w:t>como</w:t>
+      </w:r>
+      <w:r>
+        <w:rPr>
+          <w:i/>
+          <w:iCs/>
+        </w:rPr>
+        <w:t xml:space="preserve"> ideia inicial</w:t>
+      </w:r>
+      <w:r>
+        <w:rPr>
+          <w:i/>
+          <w:iCs/>
+        </w:rPr>
+        <w:t>,</w:t>
+      </w:r>
+      <w:r>
+        <w:rPr>
+          <w:i/>
+          <w:iCs/>
+        </w:rPr>
+        <w:t xml:space="preserve"> representar o pensamento acelerado </w:t>
+      </w:r>
+      <w:r>
+        <w:rPr>
+          <w:i/>
+          <w:iCs/>
+        </w:rPr>
+        <w:t>ocasionando</w:t>
+      </w:r>
+      <w:r>
+        <w:rPr>
+          <w:i/>
+          <w:iCs/>
+        </w:rPr>
+        <w:t xml:space="preserve"> </w:t>
+      </w:r>
+      <w:r>
+        <w:rPr>
+          <w:i/>
+          <w:iCs/>
+        </w:rPr>
+        <w:t>a</w:t>
+      </w:r>
+      <w:r>
+        <w:rPr>
+          <w:i/>
+          <w:iCs/>
+        </w:rPr>
+        <w:t xml:space="preserve"> ansiedade</w:t>
+      </w:r>
+      <w:r>
+        <w:rPr>
+          <w:i/>
+          <w:iCs/>
+        </w:rPr>
+        <w:t>.</w:t>
+      </w:r>
+      <w:r>
+        <w:rPr>
+          <w:i/>
+          <w:iCs/>
+        </w:rPr>
+        <w:t xml:space="preserve"> </w:t>
+      </w:r>
+      <w:r>
+        <w:rPr>
+          <w:i/>
+          <w:iCs/>
+        </w:rPr>
+        <w:t>I</w:t>
+      </w:r>
+      <w:r>
+        <w:rPr>
+          <w:i/>
+          <w:iCs/>
+        </w:rPr>
+        <w:t xml:space="preserve">sso </w:t>
+      </w:r>
+      <w:r>
+        <w:rPr>
+          <w:i/>
+          <w:iCs/>
+        </w:rPr>
+        <w:t>teria impacto direto</w:t>
+      </w:r>
+      <w:r>
+        <w:rPr>
+          <w:i/>
+          <w:iCs/>
+        </w:rPr>
+        <w:t xml:space="preserve"> na gameplay.</w:t>
+      </w:r>
+      <w:r>
+        <w:rPr>
+          <w:i/>
+          <w:iCs/>
+        </w:rPr>
+        <w:t>”</w:t>
+      </w:r>
+    </w:p>
+    <w:p>
+      <w:pPr>
+        <w:pStyle w:val="PargrafodaLista"/>
+        <w:ind w:left="1440"/>
+        <w:jc w:val="both"/>
+        <w:rPr>
+          <w:i/>
+          <w:iCs/>
+        </w:rPr>
+      </w:pPr>
+    </w:p>
+    <w:p>
+      <w:pPr>
+        <w:pStyle w:val="PargrafodaLista"/>
+        <w:numPr>
+          <w:ilvl w:val="1"/>
+          <w:numId w:val="5"/>
+        </w:numPr>
+        <w:jc w:val="both"/>
+      </w:pPr>
+      <w:r>
+        <w:rPr>
+          <w:b/>
+          <w:bCs/>
+        </w:rPr>
+        <w:t>O</w:t>
+      </w:r>
+      <w:r>
+        <w:rPr>
+          <w:b/>
+          <w:bCs/>
+        </w:rPr>
+        <w:t xml:space="preserve">rientação 1 – </w:t>
+      </w:r>
+      <w:r>
+        <w:t>Ansiedade não é medo e não é perigo real. Ela é, principalmente:</w:t>
+      </w:r>
+      <w:r>
+        <w:t xml:space="preserve"> </w:t>
+      </w:r>
+    </w:p>
+    <w:p>
+      <w:pPr>
+        <w:pStyle w:val="PargrafodaLista"/>
+        <w:ind w:left="2160"/>
+        <w:jc w:val="both"/>
+      </w:pPr>
+    </w:p>
+    <w:p>
+      <w:pPr>
+        <w:pStyle w:val="PargrafodaLista"/>
+        <w:numPr>
+          <w:ilvl w:val="2"/>
+          <w:numId w:val="5"/>
+        </w:numPr>
+        <w:jc w:val="both"/>
+      </w:pPr>
+      <w:r>
+        <w:t>A</w:t>
+      </w:r>
+      <w:r>
+        <w:t>ntecipação constante</w:t>
+      </w:r>
+      <w:r>
+        <w:t>;</w:t>
+      </w:r>
+    </w:p>
+    <w:p>
+      <w:pPr>
+        <w:pStyle w:val="PargrafodaLista"/>
+        <w:numPr>
+          <w:ilvl w:val="2"/>
+          <w:numId w:val="5"/>
+        </w:numPr>
+        <w:jc w:val="both"/>
+      </w:pPr>
+      <w:r>
+        <w:t>S</w:t>
+      </w:r>
+      <w:r>
+        <w:t>ensação de urgência sem causa clara</w:t>
+      </w:r>
+      <w:r>
+        <w:t>;</w:t>
+      </w:r>
+    </w:p>
+    <w:p>
+      <w:pPr>
+        <w:pStyle w:val="PargrafodaLista"/>
+        <w:numPr>
+          <w:ilvl w:val="2"/>
+          <w:numId w:val="5"/>
+        </w:numPr>
+        <w:jc w:val="both"/>
+      </w:pPr>
+      <w:r>
+        <w:t>P</w:t>
+      </w:r>
+      <w:r>
+        <w:t>erda de controle do ritmo interno</w:t>
+      </w:r>
+      <w:r>
+        <w:t>;</w:t>
+      </w:r>
+    </w:p>
+    <w:p>
+      <w:pPr>
+        <w:pStyle w:val="PargrafodaLista"/>
+        <w:numPr>
+          <w:ilvl w:val="2"/>
+          <w:numId w:val="5"/>
+        </w:numPr>
+        <w:jc w:val="both"/>
+      </w:pPr>
+      <w:r>
+        <w:t>E</w:t>
+      </w:r>
+      <w:r>
+        <w:t>xcesso de estímulos concorrendo pela atenção</w:t>
+      </w:r>
+      <w:r>
+        <w:t>.</w:t>
+      </w:r>
+    </w:p>
+    <w:p>
+      <w:pPr>
+        <w:pStyle w:val="PargrafodaLista"/>
+        <w:ind w:left="1440"/>
+        <w:jc w:val="both"/>
+      </w:pPr>
+    </w:p>
+    <w:p>
+      <w:pPr>
+        <w:pStyle w:val="PargrafodaLista"/>
+        <w:numPr>
+          <w:ilvl w:val="1"/>
+          <w:numId w:val="5"/>
+        </w:numPr>
+        <w:jc w:val="both"/>
+      </w:pPr>
+      <w:r>
+        <w:t xml:space="preserve">A ideia de incluir </w:t>
+      </w:r>
+      <w:r>
+        <w:t>Pensamento acelerado é um ótimo ponto de partida, mas ele precisa virar mecânica, não só estética.</w:t>
+      </w:r>
+      <w:r>
+        <w:t xml:space="preserve"> </w:t>
+      </w:r>
+      <w:r>
+        <w:t>A pergunta-chave é:</w:t>
+      </w:r>
+      <w:r>
+        <w:t xml:space="preserve"> </w:t>
+      </w:r>
+      <w:r>
+        <w:rPr>
+          <w:i/>
+          <w:iCs/>
+        </w:rPr>
+        <w:t>“Como fazer o jogo pensar rápido demais pelo jogador?”</w:t>
+      </w:r>
+    </w:p>
+    <w:p>
+      <w:pPr>
+        <w:pStyle w:val="PargrafodaLista"/>
+        <w:ind w:left="1440"/>
+        <w:jc w:val="both"/>
+      </w:pPr>
+    </w:p>
+    <w:p>
+      <w:pPr>
+        <w:pStyle w:val="PargrafodaLista"/>
+        <w:numPr>
+          <w:ilvl w:val="2"/>
+          <w:numId w:val="5"/>
+        </w:numPr>
+        <w:jc w:val="both"/>
+      </w:pPr>
+      <w:r>
+        <w:t>A ideia é que</w:t>
+      </w:r>
+      <w:r>
+        <w:t xml:space="preserve"> </w:t>
+      </w:r>
+      <w:r>
+        <w:rPr>
+          <w:b/>
+          <w:bCs/>
+        </w:rPr>
+        <w:t>ambiente, o som e a resposta do jogo</w:t>
+      </w:r>
+      <w:r>
+        <w:t xml:space="preserve"> pass</w:t>
+      </w:r>
+      <w:r>
+        <w:t>e</w:t>
+      </w:r>
+      <w:r>
+        <w:t>m a agir mais rápido do que o conforto do jogador permite.</w:t>
+      </w:r>
+    </w:p>
+    <w:p>
+      <w:pPr>
+        <w:pStyle w:val="PargrafodaLista"/>
+        <w:ind w:left="1440"/>
+        <w:jc w:val="both"/>
+      </w:pPr>
+    </w:p>
+    <w:p>
+      <w:pPr>
+        <w:pStyle w:val="PargrafodaLista"/>
+        <w:numPr>
+          <w:ilvl w:val="1"/>
+          <w:numId w:val="5"/>
+        </w:numPr>
+        <w:jc w:val="both"/>
+      </w:pPr>
+      <w:r>
+        <w:rPr>
+          <w:b/>
+          <w:bCs/>
+        </w:rPr>
+        <w:t>Ideia central da fase:</w:t>
+      </w:r>
+      <w:r>
+        <w:t xml:space="preserve"> </w:t>
+      </w:r>
+      <w:r>
+        <w:t xml:space="preserve">tratar a </w:t>
+      </w:r>
+      <w:r>
+        <w:t>ansiedade como perda de ritmo</w:t>
+      </w:r>
+      <w:r>
+        <w:t>.</w:t>
+      </w:r>
+    </w:p>
+    <w:p>
+      <w:pPr>
+        <w:pStyle w:val="PargrafodaLista"/>
+        <w:ind w:left="1440"/>
+        <w:jc w:val="both"/>
+      </w:pPr>
+    </w:p>
+    <w:p>
+      <w:pPr>
+        <w:pStyle w:val="PargrafodaLista"/>
+        <w:numPr>
+          <w:ilvl w:val="2"/>
+          <w:numId w:val="5"/>
+        </w:numPr>
+        <w:jc w:val="both"/>
+      </w:pPr>
+      <w:r>
+        <w:rPr>
+          <w:b/>
+          <w:bCs/>
+        </w:rPr>
+        <w:t xml:space="preserve">Proposta inicial: </w:t>
+      </w:r>
+      <w:r>
+        <w:t>O jogador começa em um ambiente relativamente estável, mas o jogo começa a acelerar sozinho</w:t>
+      </w:r>
+      <w:r>
+        <w:t xml:space="preserve">, de modo que </w:t>
+      </w:r>
+      <w:r>
+        <w:t>o áudio, os estímulos visuais e os eventos passam a ocorrer em um ritmo cada vez maior — independente da ação do jogador.</w:t>
+      </w:r>
+    </w:p>
+    <w:p>
+      <w:pPr>
+        <w:pStyle w:val="PargrafodaLista"/>
+        <w:ind w:left="2160"/>
+        <w:jc w:val="both"/>
+      </w:pPr>
+    </w:p>
+    <w:p>
+      <w:pPr>
+        <w:pStyle w:val="PargrafodaLista"/>
+        <w:numPr>
+          <w:ilvl w:val="2"/>
+          <w:numId w:val="5"/>
+        </w:numPr>
+        <w:jc w:val="both"/>
+      </w:pPr>
+      <w:r>
+        <w:t xml:space="preserve">No contexto narrativo, essa proposta busca representar os </w:t>
+      </w:r>
+      <w:r>
+        <w:t>pensamentos que não param</w:t>
+      </w:r>
+      <w:r>
+        <w:t xml:space="preserve"> e a </w:t>
+      </w:r>
+      <w:r>
+        <w:t>sensação de que “algo precisa ser feito”, mas sem clareza do quê</w:t>
+      </w:r>
+      <w:r>
+        <w:t>.</w:t>
+      </w:r>
+    </w:p>
+    <w:p>
+      <w:pPr>
+        <w:pStyle w:val="PargrafodaLista"/>
+      </w:pPr>
+    </w:p>
+    <w:p>
+      <w:pPr>
+        <w:pStyle w:val="PargrafodaLista"/>
+        <w:numPr>
+          <w:ilvl w:val="1"/>
+          <w:numId w:val="5"/>
+        </w:numPr>
+        <w:jc w:val="both"/>
+      </w:pPr>
+      <w:r>
+        <w:rPr>
+          <w:b/>
+          <w:bCs/>
+        </w:rPr>
+        <w:t>Estrutura da fase (conceitual)</w:t>
+      </w:r>
+      <w:r>
+        <w:rPr>
+          <w:b/>
+          <w:bCs/>
+        </w:rPr>
+        <w:t xml:space="preserve"> -</w:t>
+      </w:r>
+      <w:r>
+        <w:t xml:space="preserve"> </w:t>
+      </w:r>
+      <w:r>
+        <w:t>A fase de ansiedade pode ser dividida em 3 momentos claro</w:t>
+      </w:r>
+      <w:r>
+        <w:t xml:space="preserve">s: </w:t>
+      </w:r>
+      <w:r>
+        <w:t>Estado basal</w:t>
+      </w:r>
+      <w:r>
+        <w:t xml:space="preserve">, </w:t>
+      </w:r>
+      <w:r>
+        <w:t>Aceleração progressiva</w:t>
+      </w:r>
+      <w:r>
+        <w:t xml:space="preserve"> e </w:t>
+      </w:r>
+      <w:r>
+        <w:t>Sobrecarga</w:t>
+      </w:r>
+      <w:r>
+        <w:t>.</w:t>
+      </w:r>
+    </w:p>
+    <w:p>
+      <w:pPr>
+        <w:pStyle w:val="PargrafodaLista"/>
+        <w:ind w:left="2160"/>
+        <w:jc w:val="both"/>
+        <w:rPr>
+          <w:b/>
+          <w:bCs/>
+        </w:rPr>
+      </w:pPr>
+    </w:p>
+    <w:p>
+      <w:pPr>
+        <w:pStyle w:val="PargrafodaLista"/>
+        <w:numPr>
+          <w:ilvl w:val="2"/>
+          <w:numId w:val="5"/>
+        </w:numPr>
+        <w:jc w:val="both"/>
+        <w:rPr>
+          <w:b/>
+          <w:bCs/>
+        </w:rPr>
+      </w:pPr>
+      <w:r>
+        <w:rPr>
+          <w:b/>
+          <w:bCs/>
+        </w:rPr>
+        <w:t>Momento 1 – Estado basal (controle confortável)</w:t>
+      </w:r>
+    </w:p>
+    <w:p>
+      <w:pPr>
+        <w:pStyle w:val="PargrafodaLista"/>
+        <w:numPr>
+          <w:ilvl w:val="0"/>
+          <w:numId w:val="14"/>
+        </w:numPr>
+        <w:jc w:val="both"/>
+      </w:pPr>
+      <w:r>
+        <w:t>Movimento normal</w:t>
+      </w:r>
+      <w:r>
+        <w:t>;</w:t>
+      </w:r>
+    </w:p>
+    <w:p>
+      <w:pPr>
+        <w:pStyle w:val="PargrafodaLista"/>
+        <w:numPr>
+          <w:ilvl w:val="0"/>
+          <w:numId w:val="14"/>
+        </w:numPr>
+        <w:jc w:val="both"/>
+      </w:pPr>
+      <w:r>
+        <w:t>Poucos sons</w:t>
+      </w:r>
+      <w:r>
+        <w:t>;</w:t>
+      </w:r>
+    </w:p>
+    <w:p>
+      <w:pPr>
+        <w:pStyle w:val="PargrafodaLista"/>
+        <w:numPr>
+          <w:ilvl w:val="0"/>
+          <w:numId w:val="14"/>
+        </w:numPr>
+        <w:jc w:val="both"/>
+      </w:pPr>
+      <w:r>
+        <w:t>Ambiente previsível</w:t>
+      </w:r>
+      <w:r>
+        <w:t>.</w:t>
+      </w:r>
+    </w:p>
+    <w:p>
+      <w:pPr>
+        <w:pStyle w:val="PargrafodaLista"/>
+        <w:numPr>
+          <w:ilvl w:val="2"/>
+          <w:numId w:val="5"/>
+        </w:numPr>
+        <w:jc w:val="both"/>
+        <w:rPr>
+          <w:b/>
+          <w:bCs/>
+        </w:rPr>
+      </w:pPr>
+      <w:r>
+        <w:rPr>
+          <w:b/>
+          <w:bCs/>
+        </w:rPr>
+        <w:t>Momento 2 – Aceleração progressiva</w:t>
+      </w:r>
+    </w:p>
+    <w:p>
+      <w:pPr>
+        <w:pStyle w:val="PargrafodaLista"/>
+        <w:numPr>
+          <w:ilvl w:val="0"/>
+          <w:numId w:val="15"/>
+        </w:numPr>
+        <w:jc w:val="both"/>
+      </w:pPr>
+      <w:r>
+        <w:t>Sons começam a se sobrepor</w:t>
+      </w:r>
+      <w:r>
+        <w:t>;</w:t>
+      </w:r>
+    </w:p>
+    <w:p>
+      <w:pPr>
+        <w:pStyle w:val="PargrafodaLista"/>
+        <w:numPr>
+          <w:ilvl w:val="0"/>
+          <w:numId w:val="15"/>
+        </w:numPr>
+        <w:jc w:val="both"/>
+      </w:pPr>
+      <w:r>
+        <w:t>Pequenos eventos visuais surgem</w:t>
+      </w:r>
+      <w:r>
+        <w:t xml:space="preserve"> (textos de pensamentos);</w:t>
+      </w:r>
+    </w:p>
+    <w:p>
+      <w:pPr>
+        <w:pStyle w:val="PargrafodaLista"/>
+        <w:numPr>
+          <w:ilvl w:val="0"/>
+          <w:numId w:val="15"/>
+        </w:numPr>
+        <w:jc w:val="both"/>
+      </w:pPr>
+      <w:r>
+        <w:t>Ritmo do jogo aumenta aos poucos</w:t>
+      </w:r>
+      <w:r>
+        <w:t>.</w:t>
+      </w:r>
+    </w:p>
+    <w:p>
+      <w:pPr>
+        <w:pStyle w:val="PargrafodaLista"/>
+        <w:numPr>
+          <w:ilvl w:val="2"/>
+          <w:numId w:val="5"/>
+        </w:numPr>
+        <w:jc w:val="both"/>
+        <w:rPr>
+          <w:b/>
+          <w:bCs/>
+        </w:rPr>
+      </w:pPr>
+      <w:r>
+        <w:rPr>
+          <w:b/>
+          <w:bCs/>
+        </w:rPr>
+        <w:t>Momento 3 – Sobrecarga</w:t>
+      </w:r>
+    </w:p>
+    <w:p>
+      <w:pPr>
+        <w:pStyle w:val="PargrafodaLista"/>
+        <w:numPr>
+          <w:ilvl w:val="0"/>
+          <w:numId w:val="16"/>
+        </w:numPr>
+        <w:jc w:val="both"/>
+      </w:pPr>
+      <w:r>
+        <w:t>Sons entram em looping rápido</w:t>
+      </w:r>
+      <w:r>
+        <w:t xml:space="preserve"> e</w:t>
+      </w:r>
+      <w:r>
+        <w:t xml:space="preserve"> distorções visuais</w:t>
+      </w:r>
+      <w:r>
+        <w:t>;</w:t>
+      </w:r>
+    </w:p>
+    <w:p>
+      <w:pPr>
+        <w:pStyle w:val="PargrafodaLista"/>
+        <w:numPr>
+          <w:ilvl w:val="0"/>
+          <w:numId w:val="16"/>
+        </w:numPr>
+        <w:jc w:val="both"/>
+      </w:pPr>
+      <w:r>
+        <w:t>Jogador começa a errar não por falta de habilidade, mas por excesso de estímulos</w:t>
+      </w:r>
+      <w:r>
+        <w:t>.</w:t>
+      </w:r>
+    </w:p>
+    <w:p/>
+    <w:p>
+      <w:pPr>
+        <w:pStyle w:val="PargrafodaLista"/>
+        <w:numPr>
+          <w:ilvl w:val="0"/>
+          <w:numId w:val="5"/>
+        </w:numPr>
+        <w:jc w:val="both"/>
+        <w:rPr>
+          <w:b/>
+          <w:bCs/>
+        </w:rPr>
+      </w:pPr>
+      <w:r>
+        <w:rPr>
+          <w:b/>
+          <w:bCs/>
+        </w:rPr>
+        <w:lastRenderedPageBreak/>
+        <w:t xml:space="preserve">Orientações </w:t>
+      </w:r>
+      <w:r>
+        <w:rPr>
+          <w:b/>
+          <w:bCs/>
+        </w:rPr>
+        <w:t>o uso da</w:t>
+      </w:r>
+      <w:r>
+        <w:rPr>
+          <w:b/>
+          <w:bCs/>
+        </w:rPr>
+        <w:t xml:space="preserve"> Godot:</w:t>
+      </w:r>
+    </w:p>
+    <w:p>
+      <w:pPr>
+        <w:pStyle w:val="PargrafodaLista"/>
+        <w:ind w:left="1440"/>
+        <w:jc w:val="both"/>
+        <w:rPr>
+          <w:b/>
+          <w:bCs/>
+        </w:rPr>
+      </w:pPr>
+    </w:p>
+    <w:p>
+      <w:pPr>
+        <w:pStyle w:val="PargrafodaLista"/>
+        <w:numPr>
+          <w:ilvl w:val="1"/>
+          <w:numId w:val="5"/>
+        </w:numPr>
+        <w:jc w:val="both"/>
+      </w:pPr>
+      <w:r>
+        <w:t>Na Godot, tudo é organizado por Cenas (Scenes)</w:t>
+      </w:r>
+      <w:r>
+        <w:t>. Uma nova cena representa a raiz do desenvolvimento, a qual contém os assets e configurações para o jogador, ambiente e sistemas auxiliares.</w:t>
+      </w:r>
+    </w:p>
+    <w:p>
+      <w:pPr>
+        <w:pStyle w:val="PargrafodaLista"/>
+        <w:ind w:left="1440"/>
+        <w:jc w:val="both"/>
+      </w:pPr>
+    </w:p>
+    <w:p>
+      <w:pPr>
+        <w:pStyle w:val="PargrafodaLista"/>
+        <w:numPr>
+          <w:ilvl w:val="1"/>
+          <w:numId w:val="5"/>
+        </w:numPr>
+        <w:jc w:val="both"/>
+      </w:pPr>
+    </w:p>
+    <w:p/>
     <w:p>
       <w:pPr>
         <w:pStyle w:val="PargrafodaLista"/>
@@ -3096,6 +3842,119 @@
     </w:lvl>
   </w:abstractNum>
   <w:abstractNum w:abstractNumId="3" w15:restartNumberingAfterBreak="0">
+    <w:nsid w:val="196D1BB8"/>
+    <w:multiLevelType w:val="hybridMultilevel"/>
+    <w:tmpl w:val="52DC56D0"/>
+    <w:lvl w:ilvl="0" w:tplc="04160003">
+      <w:start w:val="1"/>
+      <w:numFmt w:val="bullet"/>
+      <w:lvlText w:val="o"/>
+      <w:lvlJc w:val="left"/>
+      <w:pPr>
+        <w:ind w:left="2880" w:hanging="360"/>
+      </w:pPr>
+      <w:rPr>
+        <w:rFonts w:ascii="Courier New" w:hAnsi="Courier New" w:cs="Courier New" w:hint="default"/>
+      </w:rPr>
+    </w:lvl>
+    <w:lvl w:ilvl="1" w:tplc="04160003" w:tentative="1">
+      <w:start w:val="1"/>
+      <w:numFmt w:val="bullet"/>
+      <w:lvlText w:val="o"/>
+      <w:lvlJc w:val="left"/>
+      <w:pPr>
+        <w:ind w:left="3600" w:hanging="360"/>
+      </w:pPr>
+      <w:rPr>
+        <w:rFonts w:ascii="Courier New" w:hAnsi="Courier New" w:cs="Courier New" w:hint="default"/>
+      </w:rPr>
+    </w:lvl>
+    <w:lvl w:ilvl="2" w:tplc="04160005" w:tentative="1">
+      <w:start w:val="1"/>
+      <w:numFmt w:val="bullet"/>
+      <w:lvlText w:val=""/>
+      <w:lvlJc w:val="left"/>
+      <w:pPr>
+        <w:ind w:left="4320" w:hanging="360"/>
+      </w:pPr>
+      <w:rPr>
+        <w:rFonts w:ascii="Wingdings" w:hAnsi="Wingdings" w:hint="default"/>
+      </w:rPr>
+    </w:lvl>
+    <w:lvl w:ilvl="3" w:tplc="04160001" w:tentative="1">
+      <w:start w:val="1"/>
+      <w:numFmt w:val="bullet"/>
+      <w:lvlText w:val=""/>
+      <w:lvlJc w:val="left"/>
+      <w:pPr>
+        <w:ind w:left="5040" w:hanging="360"/>
+      </w:pPr>
+      <w:rPr>
+        <w:rFonts w:ascii="Symbol" w:hAnsi="Symbol" w:hint="default"/>
+      </w:rPr>
+    </w:lvl>
+    <w:lvl w:ilvl="4" w:tplc="04160003" w:tentative="1">
+      <w:start w:val="1"/>
+      <w:numFmt w:val="bullet"/>
+      <w:lvlText w:val="o"/>
+      <w:lvlJc w:val="left"/>
+      <w:pPr>
+        <w:ind w:left="5760" w:hanging="360"/>
+      </w:pPr>
+      <w:rPr>
+        <w:rFonts w:ascii="Courier New" w:hAnsi="Courier New" w:cs="Courier New" w:hint="default"/>
+      </w:rPr>
+    </w:lvl>
+    <w:lvl w:ilvl="5" w:tplc="04160005" w:tentative="1">
+      <w:start w:val="1"/>
+      <w:numFmt w:val="bullet"/>
+      <w:lvlText w:val=""/>
+      <w:lvlJc w:val="left"/>
+      <w:pPr>
+        <w:ind w:left="6480" w:hanging="360"/>
+      </w:pPr>
+      <w:rPr>
+        <w:rFonts w:ascii="Wingdings" w:hAnsi="Wingdings" w:hint="default"/>
+      </w:rPr>
+    </w:lvl>
+    <w:lvl w:ilvl="6" w:tplc="04160001" w:tentative="1">
+      <w:start w:val="1"/>
+      <w:numFmt w:val="bullet"/>
+      <w:lvlText w:val=""/>
+      <w:lvlJc w:val="left"/>
+      <w:pPr>
+        <w:ind w:left="7200" w:hanging="360"/>
+      </w:pPr>
+      <w:rPr>
+        <w:rFonts w:ascii="Symbol" w:hAnsi="Symbol" w:hint="default"/>
+      </w:rPr>
+    </w:lvl>
+    <w:lvl w:ilvl="7" w:tplc="04160003" w:tentative="1">
+      <w:start w:val="1"/>
+      <w:numFmt w:val="bullet"/>
+      <w:lvlText w:val="o"/>
+      <w:lvlJc w:val="left"/>
+      <w:pPr>
+        <w:ind w:left="7920" w:hanging="360"/>
+      </w:pPr>
+      <w:rPr>
+        <w:rFonts w:ascii="Courier New" w:hAnsi="Courier New" w:cs="Courier New" w:hint="default"/>
+      </w:rPr>
+    </w:lvl>
+    <w:lvl w:ilvl="8" w:tplc="04160005" w:tentative="1">
+      <w:start w:val="1"/>
+      <w:numFmt w:val="bullet"/>
+      <w:lvlText w:val=""/>
+      <w:lvlJc w:val="left"/>
+      <w:pPr>
+        <w:ind w:left="8640" w:hanging="360"/>
+      </w:pPr>
+      <w:rPr>
+        <w:rFonts w:ascii="Wingdings" w:hAnsi="Wingdings" w:hint="default"/>
+      </w:rPr>
+    </w:lvl>
+  </w:abstractNum>
+  <w:abstractNum w:abstractNumId="4" w15:restartNumberingAfterBreak="0">
     <w:nsid w:val="1C7311ED"/>
     <w:multiLevelType w:val="hybridMultilevel"/>
     <w:tmpl w:val="C64A7CAC"/>
@@ -3208,7 +4067,7 @@
       </w:rPr>
     </w:lvl>
   </w:abstractNum>
-  <w:abstractNum w:abstractNumId="4" w15:restartNumberingAfterBreak="0">
+  <w:abstractNum w:abstractNumId="5" w15:restartNumberingAfterBreak="0">
     <w:nsid w:val="2A5708B2"/>
     <w:multiLevelType w:val="multilevel"/>
     <w:tmpl w:val="8D8E00DE"/>
@@ -3357,7 +4216,7 @@
       </w:rPr>
     </w:lvl>
   </w:abstractNum>
-  <w:abstractNum w:abstractNumId="5" w15:restartNumberingAfterBreak="0">
+  <w:abstractNum w:abstractNumId="6" w15:restartNumberingAfterBreak="0">
     <w:nsid w:val="39E96BDB"/>
     <w:multiLevelType w:val="hybridMultilevel"/>
     <w:tmpl w:val="EC1CAFF0"/>
@@ -3443,7 +4302,7 @@
       </w:pPr>
     </w:lvl>
   </w:abstractNum>
-  <w:abstractNum w:abstractNumId="6" w15:restartNumberingAfterBreak="0">
+  <w:abstractNum w:abstractNumId="7" w15:restartNumberingAfterBreak="0">
     <w:nsid w:val="413544E5"/>
     <w:multiLevelType w:val="hybridMultilevel"/>
     <w:tmpl w:val="A374204C"/>
@@ -3556,7 +4415,7 @@
       </w:rPr>
     </w:lvl>
   </w:abstractNum>
-  <w:abstractNum w:abstractNumId="7" w15:restartNumberingAfterBreak="0">
+  <w:abstractNum w:abstractNumId="8" w15:restartNumberingAfterBreak="0">
     <w:nsid w:val="50FB75F6"/>
     <w:multiLevelType w:val="multilevel"/>
     <w:tmpl w:val="66540204"/>
@@ -3705,7 +4564,233 @@
       </w:rPr>
     </w:lvl>
   </w:abstractNum>
-  <w:abstractNum w:abstractNumId="8" w15:restartNumberingAfterBreak="0">
+  <w:abstractNum w:abstractNumId="9" w15:restartNumberingAfterBreak="0">
+    <w:nsid w:val="5B9C4793"/>
+    <w:multiLevelType w:val="hybridMultilevel"/>
+    <w:tmpl w:val="6C7C5338"/>
+    <w:lvl w:ilvl="0" w:tplc="04160003">
+      <w:start w:val="1"/>
+      <w:numFmt w:val="bullet"/>
+      <w:lvlText w:val="o"/>
+      <w:lvlJc w:val="left"/>
+      <w:pPr>
+        <w:ind w:left="2880" w:hanging="360"/>
+      </w:pPr>
+      <w:rPr>
+        <w:rFonts w:ascii="Courier New" w:hAnsi="Courier New" w:cs="Courier New" w:hint="default"/>
+      </w:rPr>
+    </w:lvl>
+    <w:lvl w:ilvl="1" w:tplc="FFFFFFFF" w:tentative="1">
+      <w:start w:val="1"/>
+      <w:numFmt w:val="bullet"/>
+      <w:lvlText w:val="o"/>
+      <w:lvlJc w:val="left"/>
+      <w:pPr>
+        <w:ind w:left="3600" w:hanging="360"/>
+      </w:pPr>
+      <w:rPr>
+        <w:rFonts w:ascii="Courier New" w:hAnsi="Courier New" w:cs="Courier New" w:hint="default"/>
+      </w:rPr>
+    </w:lvl>
+    <w:lvl w:ilvl="2" w:tplc="FFFFFFFF" w:tentative="1">
+      <w:start w:val="1"/>
+      <w:numFmt w:val="bullet"/>
+      <w:lvlText w:val=""/>
+      <w:lvlJc w:val="left"/>
+      <w:pPr>
+        <w:ind w:left="4320" w:hanging="360"/>
+      </w:pPr>
+      <w:rPr>
+        <w:rFonts w:ascii="Wingdings" w:hAnsi="Wingdings" w:hint="default"/>
+      </w:rPr>
+    </w:lvl>
+    <w:lvl w:ilvl="3" w:tplc="FFFFFFFF" w:tentative="1">
+      <w:start w:val="1"/>
+      <w:numFmt w:val="bullet"/>
+      <w:lvlText w:val=""/>
+      <w:lvlJc w:val="left"/>
+      <w:pPr>
+        <w:ind w:left="5040" w:hanging="360"/>
+      </w:pPr>
+      <w:rPr>
+        <w:rFonts w:ascii="Symbol" w:hAnsi="Symbol" w:hint="default"/>
+      </w:rPr>
+    </w:lvl>
+    <w:lvl w:ilvl="4" w:tplc="FFFFFFFF" w:tentative="1">
+      <w:start w:val="1"/>
+      <w:numFmt w:val="bullet"/>
+      <w:lvlText w:val="o"/>
+      <w:lvlJc w:val="left"/>
+      <w:pPr>
+        <w:ind w:left="5760" w:hanging="360"/>
+      </w:pPr>
+      <w:rPr>
+        <w:rFonts w:ascii="Courier New" w:hAnsi="Courier New" w:cs="Courier New" w:hint="default"/>
+      </w:rPr>
+    </w:lvl>
+    <w:lvl w:ilvl="5" w:tplc="FFFFFFFF" w:tentative="1">
+      <w:start w:val="1"/>
+      <w:numFmt w:val="bullet"/>
+      <w:lvlText w:val=""/>
+      <w:lvlJc w:val="left"/>
+      <w:pPr>
+        <w:ind w:left="6480" w:hanging="360"/>
+      </w:pPr>
+      <w:rPr>
+        <w:rFonts w:ascii="Wingdings" w:hAnsi="Wingdings" w:hint="default"/>
+      </w:rPr>
+    </w:lvl>
+    <w:lvl w:ilvl="6" w:tplc="FFFFFFFF" w:tentative="1">
+      <w:start w:val="1"/>
+      <w:numFmt w:val="bullet"/>
+      <w:lvlText w:val=""/>
+      <w:lvlJc w:val="left"/>
+      <w:pPr>
+        <w:ind w:left="7200" w:hanging="360"/>
+      </w:pPr>
+      <w:rPr>
+        <w:rFonts w:ascii="Symbol" w:hAnsi="Symbol" w:hint="default"/>
+      </w:rPr>
+    </w:lvl>
+    <w:lvl w:ilvl="7" w:tplc="FFFFFFFF" w:tentative="1">
+      <w:start w:val="1"/>
+      <w:numFmt w:val="bullet"/>
+      <w:lvlText w:val="o"/>
+      <w:lvlJc w:val="left"/>
+      <w:pPr>
+        <w:ind w:left="7920" w:hanging="360"/>
+      </w:pPr>
+      <w:rPr>
+        <w:rFonts w:ascii="Courier New" w:hAnsi="Courier New" w:cs="Courier New" w:hint="default"/>
+      </w:rPr>
+    </w:lvl>
+    <w:lvl w:ilvl="8" w:tplc="FFFFFFFF" w:tentative="1">
+      <w:start w:val="1"/>
+      <w:numFmt w:val="bullet"/>
+      <w:lvlText w:val=""/>
+      <w:lvlJc w:val="left"/>
+      <w:pPr>
+        <w:ind w:left="8640" w:hanging="360"/>
+      </w:pPr>
+      <w:rPr>
+        <w:rFonts w:ascii="Wingdings" w:hAnsi="Wingdings" w:hint="default"/>
+      </w:rPr>
+    </w:lvl>
+  </w:abstractNum>
+  <w:abstractNum w:abstractNumId="10" w15:restartNumberingAfterBreak="0">
+    <w:nsid w:val="5BF639DE"/>
+    <w:multiLevelType w:val="hybridMultilevel"/>
+    <w:tmpl w:val="4DB0C41E"/>
+    <w:lvl w:ilvl="0" w:tplc="04160003">
+      <w:start w:val="1"/>
+      <w:numFmt w:val="bullet"/>
+      <w:lvlText w:val="o"/>
+      <w:lvlJc w:val="left"/>
+      <w:pPr>
+        <w:ind w:left="2880" w:hanging="360"/>
+      </w:pPr>
+      <w:rPr>
+        <w:rFonts w:ascii="Courier New" w:hAnsi="Courier New" w:cs="Courier New" w:hint="default"/>
+      </w:rPr>
+    </w:lvl>
+    <w:lvl w:ilvl="1" w:tplc="04160003" w:tentative="1">
+      <w:start w:val="1"/>
+      <w:numFmt w:val="bullet"/>
+      <w:lvlText w:val="o"/>
+      <w:lvlJc w:val="left"/>
+      <w:pPr>
+        <w:ind w:left="3600" w:hanging="360"/>
+      </w:pPr>
+      <w:rPr>
+        <w:rFonts w:ascii="Courier New" w:hAnsi="Courier New" w:cs="Courier New" w:hint="default"/>
+      </w:rPr>
+    </w:lvl>
+    <w:lvl w:ilvl="2" w:tplc="04160005" w:tentative="1">
+      <w:start w:val="1"/>
+      <w:numFmt w:val="bullet"/>
+      <w:lvlText w:val=""/>
+      <w:lvlJc w:val="left"/>
+      <w:pPr>
+        <w:ind w:left="4320" w:hanging="360"/>
+      </w:pPr>
+      <w:rPr>
+        <w:rFonts w:ascii="Wingdings" w:hAnsi="Wingdings" w:hint="default"/>
+      </w:rPr>
+    </w:lvl>
+    <w:lvl w:ilvl="3" w:tplc="04160001" w:tentative="1">
+      <w:start w:val="1"/>
+      <w:numFmt w:val="bullet"/>
+      <w:lvlText w:val=""/>
+      <w:lvlJc w:val="left"/>
+      <w:pPr>
+        <w:ind w:left="5040" w:hanging="360"/>
+      </w:pPr>
+      <w:rPr>
+        <w:rFonts w:ascii="Symbol" w:hAnsi="Symbol" w:hint="default"/>
+      </w:rPr>
+    </w:lvl>
+    <w:lvl w:ilvl="4" w:tplc="04160003" w:tentative="1">
+      <w:start w:val="1"/>
+      <w:numFmt w:val="bullet"/>
+      <w:lvlText w:val="o"/>
+      <w:lvlJc w:val="left"/>
+      <w:pPr>
+        <w:ind w:left="5760" w:hanging="360"/>
+      </w:pPr>
+      <w:rPr>
+        <w:rFonts w:ascii="Courier New" w:hAnsi="Courier New" w:cs="Courier New" w:hint="default"/>
+      </w:rPr>
+    </w:lvl>
+    <w:lvl w:ilvl="5" w:tplc="04160005" w:tentative="1">
+      <w:start w:val="1"/>
+      <w:numFmt w:val="bullet"/>
+      <w:lvlText w:val=""/>
+      <w:lvlJc w:val="left"/>
+      <w:pPr>
+        <w:ind w:left="6480" w:hanging="360"/>
+      </w:pPr>
+      <w:rPr>
+        <w:rFonts w:ascii="Wingdings" w:hAnsi="Wingdings" w:hint="default"/>
+      </w:rPr>
+    </w:lvl>
+    <w:lvl w:ilvl="6" w:tplc="04160001" w:tentative="1">
+      <w:start w:val="1"/>
+      <w:numFmt w:val="bullet"/>
+      <w:lvlText w:val=""/>
+      <w:lvlJc w:val="left"/>
+      <w:pPr>
+        <w:ind w:left="7200" w:hanging="360"/>
+      </w:pPr>
+      <w:rPr>
+        <w:rFonts w:ascii="Symbol" w:hAnsi="Symbol" w:hint="default"/>
+      </w:rPr>
+    </w:lvl>
+    <w:lvl w:ilvl="7" w:tplc="04160003" w:tentative="1">
+      <w:start w:val="1"/>
+      <w:numFmt w:val="bullet"/>
+      <w:lvlText w:val="o"/>
+      <w:lvlJc w:val="left"/>
+      <w:pPr>
+        <w:ind w:left="7920" w:hanging="360"/>
+      </w:pPr>
+      <w:rPr>
+        <w:rFonts w:ascii="Courier New" w:hAnsi="Courier New" w:cs="Courier New" w:hint="default"/>
+      </w:rPr>
+    </w:lvl>
+    <w:lvl w:ilvl="8" w:tplc="04160005" w:tentative="1">
+      <w:start w:val="1"/>
+      <w:numFmt w:val="bullet"/>
+      <w:lvlText w:val=""/>
+      <w:lvlJc w:val="left"/>
+      <w:pPr>
+        <w:ind w:left="8640" w:hanging="360"/>
+      </w:pPr>
+      <w:rPr>
+        <w:rFonts w:ascii="Wingdings" w:hAnsi="Wingdings" w:hint="default"/>
+      </w:rPr>
+    </w:lvl>
+  </w:abstractNum>
+  <w:abstractNum w:abstractNumId="11" w15:restartNumberingAfterBreak="0">
     <w:nsid w:val="62010AB0"/>
     <w:multiLevelType w:val="hybridMultilevel"/>
     <w:tmpl w:val="7B420E0A"/>
@@ -3818,7 +4903,7 @@
       </w:rPr>
     </w:lvl>
   </w:abstractNum>
-  <w:abstractNum w:abstractNumId="9" w15:restartNumberingAfterBreak="0">
+  <w:abstractNum w:abstractNumId="12" w15:restartNumberingAfterBreak="0">
     <w:nsid w:val="6F350AFA"/>
     <w:multiLevelType w:val="hybridMultilevel"/>
     <w:tmpl w:val="9648D96E"/>
@@ -3931,7 +5016,7 @@
       </w:rPr>
     </w:lvl>
   </w:abstractNum>
-  <w:abstractNum w:abstractNumId="10" w15:restartNumberingAfterBreak="0">
+  <w:abstractNum w:abstractNumId="13" w15:restartNumberingAfterBreak="0">
     <w:nsid w:val="74BE6989"/>
     <w:multiLevelType w:val="hybridMultilevel"/>
     <w:tmpl w:val="11040812"/>
@@ -4044,7 +5129,7 @@
       </w:rPr>
     </w:lvl>
   </w:abstractNum>
-  <w:abstractNum w:abstractNumId="11" w15:restartNumberingAfterBreak="0">
+  <w:abstractNum w:abstractNumId="14" w15:restartNumberingAfterBreak="0">
     <w:nsid w:val="7B523EFA"/>
     <w:multiLevelType w:val="hybridMultilevel"/>
     <w:tmpl w:val="710A175E"/>
@@ -4151,6 +5236,119 @@
       <w:lvlJc w:val="left"/>
       <w:pPr>
         <w:ind w:left="7548" w:hanging="360"/>
+      </w:pPr>
+      <w:rPr>
+        <w:rFonts w:ascii="Wingdings" w:hAnsi="Wingdings" w:hint="default"/>
+      </w:rPr>
+    </w:lvl>
+  </w:abstractNum>
+  <w:abstractNum w:abstractNumId="15" w15:restartNumberingAfterBreak="0">
+    <w:nsid w:val="7F92671E"/>
+    <w:multiLevelType w:val="hybridMultilevel"/>
+    <w:tmpl w:val="55644636"/>
+    <w:lvl w:ilvl="0" w:tplc="04160001">
+      <w:start w:val="1"/>
+      <w:numFmt w:val="bullet"/>
+      <w:lvlText w:val=""/>
+      <w:lvlJc w:val="left"/>
+      <w:pPr>
+        <w:ind w:left="2880" w:hanging="360"/>
+      </w:pPr>
+      <w:rPr>
+        <w:rFonts w:ascii="Symbol" w:hAnsi="Symbol" w:hint="default"/>
+      </w:rPr>
+    </w:lvl>
+    <w:lvl w:ilvl="1" w:tplc="04160003" w:tentative="1">
+      <w:start w:val="1"/>
+      <w:numFmt w:val="bullet"/>
+      <w:lvlText w:val="o"/>
+      <w:lvlJc w:val="left"/>
+      <w:pPr>
+        <w:ind w:left="3600" w:hanging="360"/>
+      </w:pPr>
+      <w:rPr>
+        <w:rFonts w:ascii="Courier New" w:hAnsi="Courier New" w:cs="Courier New" w:hint="default"/>
+      </w:rPr>
+    </w:lvl>
+    <w:lvl w:ilvl="2" w:tplc="04160005" w:tentative="1">
+      <w:start w:val="1"/>
+      <w:numFmt w:val="bullet"/>
+      <w:lvlText w:val=""/>
+      <w:lvlJc w:val="left"/>
+      <w:pPr>
+        <w:ind w:left="4320" w:hanging="360"/>
+      </w:pPr>
+      <w:rPr>
+        <w:rFonts w:ascii="Wingdings" w:hAnsi="Wingdings" w:hint="default"/>
+      </w:rPr>
+    </w:lvl>
+    <w:lvl w:ilvl="3" w:tplc="04160001" w:tentative="1">
+      <w:start w:val="1"/>
+      <w:numFmt w:val="bullet"/>
+      <w:lvlText w:val=""/>
+      <w:lvlJc w:val="left"/>
+      <w:pPr>
+        <w:ind w:left="5040" w:hanging="360"/>
+      </w:pPr>
+      <w:rPr>
+        <w:rFonts w:ascii="Symbol" w:hAnsi="Symbol" w:hint="default"/>
+      </w:rPr>
+    </w:lvl>
+    <w:lvl w:ilvl="4" w:tplc="04160003" w:tentative="1">
+      <w:start w:val="1"/>
+      <w:numFmt w:val="bullet"/>
+      <w:lvlText w:val="o"/>
+      <w:lvlJc w:val="left"/>
+      <w:pPr>
+        <w:ind w:left="5760" w:hanging="360"/>
+      </w:pPr>
+      <w:rPr>
+        <w:rFonts w:ascii="Courier New" w:hAnsi="Courier New" w:cs="Courier New" w:hint="default"/>
+      </w:rPr>
+    </w:lvl>
+    <w:lvl w:ilvl="5" w:tplc="04160005" w:tentative="1">
+      <w:start w:val="1"/>
+      <w:numFmt w:val="bullet"/>
+      <w:lvlText w:val=""/>
+      <w:lvlJc w:val="left"/>
+      <w:pPr>
+        <w:ind w:left="6480" w:hanging="360"/>
+      </w:pPr>
+      <w:rPr>
+        <w:rFonts w:ascii="Wingdings" w:hAnsi="Wingdings" w:hint="default"/>
+      </w:rPr>
+    </w:lvl>
+    <w:lvl w:ilvl="6" w:tplc="04160001" w:tentative="1">
+      <w:start w:val="1"/>
+      <w:numFmt w:val="bullet"/>
+      <w:lvlText w:val=""/>
+      <w:lvlJc w:val="left"/>
+      <w:pPr>
+        <w:ind w:left="7200" w:hanging="360"/>
+      </w:pPr>
+      <w:rPr>
+        <w:rFonts w:ascii="Symbol" w:hAnsi="Symbol" w:hint="default"/>
+      </w:rPr>
+    </w:lvl>
+    <w:lvl w:ilvl="7" w:tplc="04160003" w:tentative="1">
+      <w:start w:val="1"/>
+      <w:numFmt w:val="bullet"/>
+      <w:lvlText w:val="o"/>
+      <w:lvlJc w:val="left"/>
+      <w:pPr>
+        <w:ind w:left="7920" w:hanging="360"/>
+      </w:pPr>
+      <w:rPr>
+        <w:rFonts w:ascii="Courier New" w:hAnsi="Courier New" w:cs="Courier New" w:hint="default"/>
+      </w:rPr>
+    </w:lvl>
+    <w:lvl w:ilvl="8" w:tplc="04160005" w:tentative="1">
+      <w:start w:val="1"/>
+      <w:numFmt w:val="bullet"/>
+      <w:lvlText w:val=""/>
+      <w:lvlJc w:val="left"/>
+      <w:pPr>
+        <w:ind w:left="8640" w:hanging="360"/>
       </w:pPr>
       <w:rPr>
         <w:rFonts w:ascii="Wingdings" w:hAnsi="Wingdings" w:hint="default"/>
@@ -4161,37 +5359,49 @@
     <w:abstractNumId w:val="2"/>
   </w:num>
   <w:num w:numId="2" w16cid:durableId="1773817804">
-    <w:abstractNumId w:val="7"/>
+    <w:abstractNumId w:val="8"/>
   </w:num>
   <w:num w:numId="3" w16cid:durableId="1344471530">
     <w:abstractNumId w:val="1"/>
   </w:num>
   <w:num w:numId="4" w16cid:durableId="1057239775">
+    <w:abstractNumId w:val="5"/>
+  </w:num>
+  <w:num w:numId="5" w16cid:durableId="679312763">
+    <w:abstractNumId w:val="6"/>
+  </w:num>
+  <w:num w:numId="6" w16cid:durableId="626283518">
+    <w:abstractNumId w:val="14"/>
+  </w:num>
+  <w:num w:numId="7" w16cid:durableId="1614290658">
+    <w:abstractNumId w:val="13"/>
+  </w:num>
+  <w:num w:numId="8" w16cid:durableId="2033530311">
+    <w:abstractNumId w:val="7"/>
+  </w:num>
+  <w:num w:numId="9" w16cid:durableId="236328044">
     <w:abstractNumId w:val="4"/>
   </w:num>
-  <w:num w:numId="5" w16cid:durableId="679312763">
-    <w:abstractNumId w:val="5"/>
-  </w:num>
-  <w:num w:numId="6" w16cid:durableId="626283518">
-    <w:abstractNumId w:val="11"/>
-  </w:num>
-  <w:num w:numId="7" w16cid:durableId="1614290658">
-    <w:abstractNumId w:val="10"/>
-  </w:num>
-  <w:num w:numId="8" w16cid:durableId="2033530311">
-    <w:abstractNumId w:val="6"/>
-  </w:num>
-  <w:num w:numId="9" w16cid:durableId="236328044">
-    <w:abstractNumId w:val="3"/>
-  </w:num>
   <w:num w:numId="10" w16cid:durableId="440536377">
-    <w:abstractNumId w:val="9"/>
+    <w:abstractNumId w:val="12"/>
   </w:num>
   <w:num w:numId="11" w16cid:durableId="431051097">
     <w:abstractNumId w:val="0"/>
   </w:num>
   <w:num w:numId="12" w16cid:durableId="1699314174">
-    <w:abstractNumId w:val="8"/>
+    <w:abstractNumId w:val="11"/>
+  </w:num>
+  <w:num w:numId="13" w16cid:durableId="1420440709">
+    <w:abstractNumId w:val="15"/>
+  </w:num>
+  <w:num w:numId="14" w16cid:durableId="255942723">
+    <w:abstractNumId w:val="9"/>
+  </w:num>
+  <w:num w:numId="15" w16cid:durableId="80640598">
+    <w:abstractNumId w:val="3"/>
+  </w:num>
+  <w:num w:numId="16" w16cid:durableId="2001880651">
+    <w:abstractNumId w:val="10"/>
   </w:num>
 </w:numbering>
 </file>

</xml_diff>

<commit_message>
Atualização do modelo conceitual do jogo
</commit_message>
<xml_diff>
--- a/Projeto principal/Documentacao do projeto.docx
+++ b/Projeto principal/Documentacao do projeto.docx
@@ -1328,21 +1328,7 @@
             <w:rStyle w:val="Hyperlink"/>
             <w:noProof/>
           </w:rPr>
-          <w:t>Mo</w:t>
-        </w:r>
-        <w:r>
-          <w:rPr>
-            <w:rStyle w:val="Hyperlink"/>
-            <w:noProof/>
-          </w:rPr>
-          <w:t>d</w:t>
-        </w:r>
-        <w:r>
-          <w:rPr>
-            <w:rStyle w:val="Hyperlink"/>
-            <w:noProof/>
-          </w:rPr>
-          <w:t>elo C – Interface quebrada:</w:t>
+          <w:t>Modelo C – Interface quebrada:</w:t>
         </w:r>
         <w:r>
           <w:rPr>
@@ -2617,6 +2603,7 @@
       <w:r>
         <w:t xml:space="preserve">efeitos visuais subjetivos (distorção, pós-processamento, </w:t>
       </w:r>
+      <w:proofErr w:type="spellStart"/>
       <w:r>
         <w:rPr>
           <w:i/>
@@ -2624,9 +2611,11 @@
         </w:rPr>
         <w:t>glitches</w:t>
       </w:r>
+      <w:proofErr w:type="spellEnd"/>
       <w:r>
         <w:t xml:space="preserve">, </w:t>
       </w:r>
+      <w:proofErr w:type="spellStart"/>
       <w:r>
         <w:rPr>
           <w:i/>
@@ -2634,6 +2623,7 @@
         </w:rPr>
         <w:t>shaders</w:t>
       </w:r>
+      <w:proofErr w:type="spellEnd"/>
       <w:r>
         <w:t xml:space="preserve"> simples)</w:t>
       </w:r>
@@ -2699,7 +2689,15 @@
         <w:t>É possível</w:t>
       </w:r>
       <w:r>
-        <w:t xml:space="preserve"> prototipar uma fase completa </w:t>
+        <w:t xml:space="preserve"> </w:t>
+      </w:r>
+      <w:proofErr w:type="spellStart"/>
+      <w:r>
+        <w:t>prototipar</w:t>
+      </w:r>
+      <w:proofErr w:type="spellEnd"/>
+      <w:r>
+        <w:t xml:space="preserve"> uma fase completa </w:t>
       </w:r>
       <w:r>
         <w:t>rapidamente</w:t>
@@ -2727,12 +2725,21 @@
       <w:r>
         <w:t xml:space="preserve"> um conceito de </w:t>
       </w:r>
+      <w:proofErr w:type="spellStart"/>
       <w:r>
         <w:rPr>
           <w:i/>
           <w:iCs/>
         </w:rPr>
-        <w:t>Scene-based design</w:t>
+        <w:t>Scene-based</w:t>
+      </w:r>
+      <w:proofErr w:type="spellEnd"/>
+      <w:r>
+        <w:rPr>
+          <w:i/>
+          <w:iCs/>
+        </w:rPr>
+        <w:t xml:space="preserve"> design</w:t>
       </w:r>
       <w:r>
         <w:t xml:space="preserve">, o que </w:t>
@@ -2774,16 +2781,25 @@
           <w:i/>
           <w:iCs/>
         </w:rPr>
-        <w:t>Open-source</w:t>
-      </w:r>
-      <w:r>
-        <w:t xml:space="preserve">, sem </w:t>
-      </w:r>
+        <w:t>Open-</w:t>
+      </w:r>
+      <w:proofErr w:type="spellStart"/>
       <w:r>
         <w:rPr>
           <w:i/>
           <w:iCs/>
         </w:rPr>
+        <w:t>source</w:t>
+      </w:r>
+      <w:proofErr w:type="spellEnd"/>
+      <w:r>
+        <w:t xml:space="preserve">, sem </w:t>
+      </w:r>
+      <w:r>
+        <w:rPr>
+          <w:i/>
+          <w:iCs/>
+        </w:rPr>
         <w:t>royalties</w:t>
       </w:r>
       <w:r>
@@ -2840,7 +2856,23 @@
         <w:t xml:space="preserve"> </w:t>
       </w:r>
       <w:r>
-        <w:t>Demais engines como a unity só fariam sentido se eu já tivesse domínio avançado ou precisasse de assets AAA. Como conclusão técnica, a Godot proporciona controle criativo e produtividade ideal para o escopo definido do projeto.</w:t>
+        <w:t xml:space="preserve">Demais engines como a </w:t>
+      </w:r>
+      <w:proofErr w:type="spellStart"/>
+      <w:r>
+        <w:t>unity</w:t>
+      </w:r>
+      <w:proofErr w:type="spellEnd"/>
+      <w:r>
+        <w:t xml:space="preserve"> só fariam sentido se eu já tivesse domínio avançado ou precisasse de </w:t>
+      </w:r>
+      <w:proofErr w:type="spellStart"/>
+      <w:r>
+        <w:t>assets</w:t>
+      </w:r>
+      <w:proofErr w:type="spellEnd"/>
+      <w:r>
+        <w:t xml:space="preserve"> AAA. Como conclusão técnica, a Godot proporciona controle criativo e produtividade ideal para o escopo definido do projeto.</w:t>
       </w:r>
     </w:p>
     <w:p>
@@ -2849,7 +2881,15 @@
       </w:pPr>
       <w:bookmarkStart w:id="5" w:name="_Toc221177131"/>
       <w:r>
-        <w:t>Estrutura geral do desenvolvimento (macroetapas)</w:t>
+        <w:t>Estrutura geral do desenvolvimento (</w:t>
+      </w:r>
+      <w:proofErr w:type="spellStart"/>
+      <w:r>
+        <w:t>macroetapas</w:t>
+      </w:r>
+      <w:proofErr w:type="spellEnd"/>
+      <w:r>
+        <w:t>)</w:t>
       </w:r>
       <w:bookmarkEnd w:id="5"/>
     </w:p>
@@ -3106,8 +3146,17 @@
           <w:i/>
           <w:iCs/>
         </w:rPr>
-        <w:t>Vertical slice</w:t>
-      </w:r>
+        <w:t xml:space="preserve">Vertical </w:t>
+      </w:r>
+      <w:proofErr w:type="spellStart"/>
+      <w:r>
+        <w:rPr>
+          <w:i/>
+          <w:iCs/>
+        </w:rPr>
+        <w:t>slice</w:t>
+      </w:r>
+      <w:proofErr w:type="spellEnd"/>
       <w:r>
         <w:t xml:space="preserve"> (1 fase completa)</w:t>
       </w:r>
@@ -3149,7 +3198,15 @@
         <w:jc w:val="both"/>
       </w:pPr>
       <w:r>
-        <w:t xml:space="preserve">Vertical Slice (Fatia Vertical) é uma abordagem arquitetural de software que organiza o código por funcionalidades (features) e não por camadas técnicas (UI, Domínio, Dados). Cada "fatia" é independente e contém tudo o que é necessário para aquela funcionalidade </w:t>
+        <w:t xml:space="preserve">Vertical </w:t>
+      </w:r>
+      <w:proofErr w:type="spellStart"/>
+      <w:r>
+        <w:t>Slice</w:t>
+      </w:r>
+      <w:proofErr w:type="spellEnd"/>
+      <w:r>
+        <w:t xml:space="preserve"> (Fatia Vertical) é uma abordagem arquitetural de software que organiza o código por funcionalidades (features) e não por camadas técnicas (UI, Domínio, Dados). Cada "fatia" é independente e contém tudo o que é necessário para aquela funcionalidade </w:t>
       </w:r>
       <w:r>
         <w:t>operar.</w:t>
@@ -3199,8 +3256,13 @@
         <w:jc w:val="both"/>
       </w:pPr>
       <w:r>
-        <w:t>Depois da vertical slice</w:t>
-      </w:r>
+        <w:t xml:space="preserve">Depois da vertical </w:t>
+      </w:r>
+      <w:proofErr w:type="spellStart"/>
+      <w:r>
+        <w:t>slice</w:t>
+      </w:r>
+      <w:proofErr w:type="spellEnd"/>
       <w:r>
         <w:t xml:space="preserve"> </w:t>
       </w:r>
@@ -3503,6 +3565,7 @@
         </w:rPr>
         <w:t xml:space="preserve">não é recomendado o uso de sustos baratos, </w:t>
       </w:r>
+      <w:proofErr w:type="spellStart"/>
       <w:r>
         <w:rPr>
           <w:b w:val="0"/>
@@ -3512,6 +3575,7 @@
         </w:rPr>
         <w:t>jumpscare</w:t>
       </w:r>
+      <w:proofErr w:type="spellEnd"/>
       <w:r>
         <w:rPr>
           <w:b w:val="0"/>
@@ -3805,7 +3869,15 @@
         <w:jc w:val="both"/>
       </w:pPr>
       <w:r>
-        <w:t>Do ponto de vista técnico e metodológico, o 2D apresenta vantagens claras em termos de viabilidade. O desenvolvimento exige menor quantidade de assets, menos complexidade em sistemas de câmera, iluminação e colisão, além de reduzir a probabilidade de problemas técnicos que poderiam comprometer o andamento do projeto. Isso permite que mais tempo e energia sejam dedicados aos elementos centrais do TCC, como narrativa ambiental, design sonoro e construção da experiência psicológica, em vez de questões técnicas secundárias.</w:t>
+        <w:t xml:space="preserve">Do ponto de vista técnico e metodológico, o 2D apresenta vantagens claras em termos de viabilidade. O desenvolvimento exige menor quantidade de </w:t>
+      </w:r>
+      <w:proofErr w:type="spellStart"/>
+      <w:r>
+        <w:t>assets</w:t>
+      </w:r>
+      <w:proofErr w:type="spellEnd"/>
+      <w:r>
+        <w:t>, menos complexidade em sistemas de câmera, iluminação e colisão, além de reduzir a probabilidade de problemas técnicos que poderiam comprometer o andamento do projeto. Isso permite que mais tempo e energia sejam dedicados aos elementos centrais do TCC, como narrativa ambiental, design sonoro e construção da experiência psicológica, em vez de questões técnicas secundárias.</w:t>
       </w:r>
     </w:p>
     <w:p>
@@ -4503,7 +4575,13 @@
         <w:t>Ambiente previsível</w:t>
       </w:r>
       <w:r>
-        <w:t>, porém engajador</w:t>
+        <w:t xml:space="preserve">, </w:t>
+      </w:r>
+      <w:r>
+        <w:t>porém,</w:t>
+      </w:r>
+      <w:r>
+        <w:t xml:space="preserve"> engajador</w:t>
       </w:r>
       <w:r>
         <w:t>.</w:t>
@@ -4628,9 +4706,528 @@
     <w:p>
       <w:pPr>
         <w:pStyle w:val="EstiloTituloBasico"/>
+        <w:numPr>
+          <w:ilvl w:val="0"/>
+          <w:numId w:val="0"/>
+        </w:numPr>
+        <w:ind w:left="720"/>
       </w:pPr>
       <w:bookmarkStart w:id="18" w:name="_Toc221177144"/>
-      <w:r>
+    </w:p>
+    <w:p>
+      <w:pPr>
+        <w:pStyle w:val="EstiloTituloBasico"/>
+      </w:pPr>
+      <w:r>
+        <w:lastRenderedPageBreak/>
+        <w:t>Modelos Conceituais sugeridos (GPT):</w:t>
+      </w:r>
+    </w:p>
+    <w:p>
+      <w:pPr>
+        <w:pStyle w:val="SubsectionBasico"/>
+      </w:pPr>
+      <w:r>
+        <w:t>MODELO 1 — O PERSONAGEM COMO “FUNÇÃO”</w:t>
+      </w:r>
+    </w:p>
+    <w:p>
+      <w:pPr>
+        <w:pStyle w:val="SubsectionBasico"/>
+        <w:numPr>
+          <w:ilvl w:val="0"/>
+          <w:numId w:val="0"/>
+        </w:numPr>
+        <w:ind w:left="1440"/>
+        <w:jc w:val="both"/>
+        <w:rPr>
+          <w:b w:val="0"/>
+          <w:bCs w:val="0"/>
+        </w:rPr>
+      </w:pPr>
+      <w:r>
+        <w:rPr>
+          <w:b w:val="0"/>
+          <w:bCs w:val="0"/>
+        </w:rPr>
+        <w:t>O personagem principal não é uma pessoa, nem um avatar emocional direto. Ele representa uma função mental: algo como regulação, equilíbrio ou fluxo. Ele existe para manter o mundo funcionando. Seu objetivo não é “vencer”, mas manter o sistema estável enquanto atravessa ambientes que se tornam cada vez mais exigentes</w:t>
+      </w:r>
+    </w:p>
+    <w:p>
+      <w:pPr>
+        <w:pStyle w:val="SubsectionBasico"/>
+        <w:numPr>
+          <w:ilvl w:val="0"/>
+          <w:numId w:val="0"/>
+        </w:numPr>
+        <w:ind w:left="1440"/>
+        <w:jc w:val="both"/>
+        <w:rPr>
+          <w:b w:val="0"/>
+          <w:bCs w:val="0"/>
+        </w:rPr>
+      </w:pPr>
+    </w:p>
+    <w:p>
+      <w:pPr>
+        <w:pStyle w:val="SubsectionBasico"/>
+        <w:numPr>
+          <w:ilvl w:val="0"/>
+          <w:numId w:val="0"/>
+        </w:numPr>
+        <w:ind w:left="1440"/>
+        <w:jc w:val="both"/>
+        <w:rPr>
+          <w:b w:val="0"/>
+          <w:bCs w:val="0"/>
+        </w:rPr>
+      </w:pPr>
+      <w:r>
+        <w:rPr>
+          <w:b w:val="0"/>
+          <w:bCs w:val="0"/>
+        </w:rPr>
+        <w:t>Cada fase representa um estado mental que interfere nessa função. Ansiedade não é o personagem — é uma força que distorce como ele se move, percebe e reage. Em outras fases, outros transtornos afetam essa função de maneiras diferentes.</w:t>
+      </w:r>
+    </w:p>
+    <w:p>
+      <w:pPr>
+        <w:pStyle w:val="SubsectionBasico"/>
+        <w:numPr>
+          <w:ilvl w:val="0"/>
+          <w:numId w:val="0"/>
+        </w:numPr>
+        <w:ind w:left="1440"/>
+        <w:jc w:val="both"/>
+        <w:rPr>
+          <w:b w:val="0"/>
+          <w:bCs w:val="0"/>
+        </w:rPr>
+      </w:pPr>
+    </w:p>
+    <w:p>
+      <w:pPr>
+        <w:pStyle w:val="SubsectionBasico"/>
+        <w:numPr>
+          <w:ilvl w:val="0"/>
+          <w:numId w:val="22"/>
+        </w:numPr>
+        <w:jc w:val="both"/>
+        <w:rPr>
+          <w:b w:val="0"/>
+          <w:bCs w:val="0"/>
+        </w:rPr>
+      </w:pPr>
+      <w:r>
+        <w:rPr>
+          <w:b w:val="0"/>
+          <w:bCs w:val="0"/>
+        </w:rPr>
+        <w:t>O</w:t>
+      </w:r>
+      <w:r>
+        <w:rPr>
+          <w:b w:val="0"/>
+          <w:bCs w:val="0"/>
+        </w:rPr>
+        <w:t xml:space="preserve"> jogador não “interpreta” um transtorno</w:t>
+      </w:r>
+      <w:r>
+        <w:rPr>
+          <w:b w:val="0"/>
+          <w:bCs w:val="0"/>
+        </w:rPr>
+        <w:t xml:space="preserve">, </w:t>
+      </w:r>
+      <w:r>
+        <w:rPr>
+          <w:b w:val="0"/>
+          <w:bCs w:val="0"/>
+        </w:rPr>
+        <w:t>ele vive as consequências funcionais dele</w:t>
+      </w:r>
+      <w:r>
+        <w:rPr>
+          <w:b w:val="0"/>
+          <w:bCs w:val="0"/>
+        </w:rPr>
+        <w:t xml:space="preserve">. </w:t>
+      </w:r>
+      <w:r>
+        <w:rPr>
+          <w:b w:val="0"/>
+          <w:bCs w:val="0"/>
+        </w:rPr>
+        <w:t>O jogo não diz “isso é sobre alguém”, mas sim “isso é sobre como sistemas internos entram em colapso”.</w:t>
+      </w:r>
+    </w:p>
+    <w:p>
+      <w:pPr>
+        <w:pStyle w:val="SubsectionBasico"/>
+        <w:numPr>
+          <w:ilvl w:val="0"/>
+          <w:numId w:val="22"/>
+        </w:numPr>
+        <w:jc w:val="both"/>
+        <w:rPr>
+          <w:b w:val="0"/>
+          <w:bCs w:val="0"/>
+        </w:rPr>
+      </w:pPr>
+      <w:r>
+        <w:rPr>
+          <w:b w:val="0"/>
+          <w:bCs w:val="0"/>
+        </w:rPr>
+        <w:t>O engajamento vem de autoexigência, não de ameaça externa. O jogador joga bem porque quer manter o sistema funcionando.</w:t>
+      </w:r>
+    </w:p>
+    <w:p>
+      <w:pPr>
+        <w:pStyle w:val="SubsectionBasico"/>
+        <w:numPr>
+          <w:ilvl w:val="0"/>
+          <w:numId w:val="0"/>
+        </w:numPr>
+        <w:ind w:left="1440"/>
+      </w:pPr>
+    </w:p>
+    <w:p>
+      <w:pPr>
+        <w:pStyle w:val="SubsectionBasico"/>
+      </w:pPr>
+      <w:r>
+        <w:t>MODELO 2 — O PERSONAGEM COMO “MÁSCARA”</w:t>
+      </w:r>
+    </w:p>
+    <w:p>
+      <w:pPr>
+        <w:pStyle w:val="SubsectionBasico"/>
+        <w:numPr>
+          <w:ilvl w:val="0"/>
+          <w:numId w:val="0"/>
+        </w:numPr>
+        <w:ind w:left="1440"/>
+        <w:jc w:val="both"/>
+        <w:rPr>
+          <w:b w:val="0"/>
+          <w:bCs w:val="0"/>
+        </w:rPr>
+      </w:pPr>
+      <w:r>
+        <w:rPr>
+          <w:b w:val="0"/>
+          <w:bCs w:val="0"/>
+        </w:rPr>
+        <w:t>O personagem é alguém que precisa manter uma imagem funcional. Ele não tem nome, não tem passado explícito. Seu objetivo é seguir em frente, cumprir expectativas, performar bem.</w:t>
+      </w:r>
+    </w:p>
+    <w:p>
+      <w:pPr>
+        <w:pStyle w:val="SubsectionBasico"/>
+        <w:numPr>
+          <w:ilvl w:val="0"/>
+          <w:numId w:val="23"/>
+        </w:numPr>
+        <w:jc w:val="both"/>
+        <w:rPr>
+          <w:b w:val="0"/>
+          <w:bCs w:val="0"/>
+        </w:rPr>
+      </w:pPr>
+      <w:r>
+        <w:rPr>
+          <w:b w:val="0"/>
+          <w:bCs w:val="0"/>
+        </w:rPr>
+        <w:t>O personagem representa o indivíduo em desempenho contínuo.</w:t>
+      </w:r>
+    </w:p>
+    <w:p>
+      <w:pPr>
+        <w:pStyle w:val="SubsectionBasico"/>
+        <w:numPr>
+          <w:ilvl w:val="0"/>
+          <w:numId w:val="23"/>
+        </w:numPr>
+        <w:jc w:val="both"/>
+        <w:rPr>
+          <w:b w:val="0"/>
+          <w:bCs w:val="0"/>
+        </w:rPr>
+      </w:pPr>
+      <w:r>
+        <w:rPr>
+          <w:b w:val="0"/>
+          <w:bCs w:val="0"/>
+        </w:rPr>
+        <w:t>Aqui existe um paralelo claro com o mundo real, mas nunca explícito. O jogo não diz “trabalho”, “escola” ou “sociedade”, mas tudo sugere isso.</w:t>
+      </w:r>
+    </w:p>
+    <w:p>
+      <w:pPr>
+        <w:pStyle w:val="SubsectionBasico"/>
+        <w:numPr>
+          <w:ilvl w:val="0"/>
+          <w:numId w:val="23"/>
+        </w:numPr>
+        <w:jc w:val="both"/>
+        <w:rPr>
+          <w:b w:val="0"/>
+          <w:bCs w:val="0"/>
+        </w:rPr>
+      </w:pPr>
+      <w:r>
+        <w:rPr>
+          <w:b w:val="0"/>
+          <w:bCs w:val="0"/>
+        </w:rPr>
+        <w:t>A profundidade vem do conflito interno do jogador:</w:t>
+      </w:r>
+      <w:r>
+        <w:rPr>
+          <w:b w:val="0"/>
+          <w:bCs w:val="0"/>
+        </w:rPr>
+        <w:t xml:space="preserve"> </w:t>
+      </w:r>
+      <w:r>
+        <w:rPr>
+          <w:b w:val="0"/>
+          <w:bCs w:val="0"/>
+        </w:rPr>
+        <w:t>“Se eu parar, perco.</w:t>
+      </w:r>
+      <w:r>
+        <w:rPr>
+          <w:b w:val="0"/>
+          <w:bCs w:val="0"/>
+        </w:rPr>
+        <w:t xml:space="preserve"> </w:t>
+      </w:r>
+      <w:r>
+        <w:rPr>
+          <w:b w:val="0"/>
+          <w:bCs w:val="0"/>
+        </w:rPr>
+        <w:t>Se eu continuar, piora.”</w:t>
+      </w:r>
+    </w:p>
+    <w:p>
+      <w:pPr>
+        <w:pStyle w:val="SubsectionBasico"/>
+        <w:numPr>
+          <w:ilvl w:val="0"/>
+          <w:numId w:val="0"/>
+        </w:numPr>
+        <w:ind w:left="1440"/>
+      </w:pPr>
+    </w:p>
+    <w:p>
+      <w:pPr>
+        <w:pStyle w:val="SubsectionBasico"/>
+      </w:pPr>
+      <w:r>
+        <w:t>MODELO 3 — O PERSONAGEM COMO “OBSERVADOR”</w:t>
+      </w:r>
+    </w:p>
+    <w:p>
+      <w:pPr>
+        <w:pStyle w:val="SubsectionBasico"/>
+        <w:numPr>
+          <w:ilvl w:val="0"/>
+          <w:numId w:val="0"/>
+        </w:numPr>
+        <w:ind w:left="1440" w:hanging="24"/>
+        <w:jc w:val="both"/>
+        <w:rPr>
+          <w:b w:val="0"/>
+          <w:bCs w:val="0"/>
+        </w:rPr>
+      </w:pPr>
+      <w:r>
+        <w:rPr>
+          <w:b w:val="0"/>
+          <w:bCs w:val="0"/>
+        </w:rPr>
+        <w:t>O personagem não interfere diretamente no mundo. Ele atravessa experiências mentais como um observador que, ainda assim, sofre seus efeitos.</w:t>
+      </w:r>
+      <w:r>
+        <w:rPr>
+          <w:b w:val="0"/>
+          <w:bCs w:val="0"/>
+        </w:rPr>
+        <w:t xml:space="preserve"> </w:t>
+      </w:r>
+      <w:r>
+        <w:rPr>
+          <w:b w:val="0"/>
+          <w:bCs w:val="0"/>
+        </w:rPr>
+        <w:t>Ansiedade, depressão, paranoia são ambientes, não estados internos do personagem.</w:t>
+      </w:r>
+    </w:p>
+    <w:p>
+      <w:pPr>
+        <w:pStyle w:val="SubsectionBasico"/>
+        <w:numPr>
+          <w:ilvl w:val="0"/>
+          <w:numId w:val="0"/>
+        </w:numPr>
+        <w:ind w:left="1440" w:hanging="24"/>
+        <w:jc w:val="both"/>
+        <w:rPr>
+          <w:b w:val="0"/>
+          <w:bCs w:val="0"/>
+        </w:rPr>
+      </w:pPr>
+    </w:p>
+    <w:p>
+      <w:pPr>
+        <w:pStyle w:val="SubsectionBasico"/>
+        <w:numPr>
+          <w:ilvl w:val="0"/>
+          <w:numId w:val="0"/>
+        </w:numPr>
+        <w:ind w:left="1080"/>
+        <w:jc w:val="both"/>
+        <w:rPr>
+          <w:b w:val="0"/>
+          <w:bCs w:val="0"/>
+        </w:rPr>
+      </w:pPr>
+      <w:r>
+        <w:t xml:space="preserve">Fase </w:t>
+      </w:r>
+      <w:r>
+        <w:t xml:space="preserve">inicial que representa </w:t>
+      </w:r>
+      <w:r>
+        <w:t>a Ansiedade</w:t>
+      </w:r>
+      <w:r>
+        <w:t xml:space="preserve"> (Ponto de Partida)</w:t>
+      </w:r>
+      <w:r>
+        <w:t>:</w:t>
+      </w:r>
+      <w:r>
+        <w:t xml:space="preserve"> </w:t>
+      </w:r>
+      <w:r>
+        <w:rPr>
+          <w:b w:val="0"/>
+          <w:bCs w:val="0"/>
+        </w:rPr>
+        <w:t>Um percurso inicialmente fluido e estimulante, construído para reforçar autonomia, velocidade e escolha.</w:t>
+      </w:r>
+      <w:r>
+        <w:rPr>
+          <w:b w:val="0"/>
+          <w:bCs w:val="0"/>
+        </w:rPr>
+        <w:t xml:space="preserve"> </w:t>
+      </w:r>
+      <w:r>
+        <w:rPr>
+          <w:b w:val="0"/>
+          <w:bCs w:val="0"/>
+        </w:rPr>
+        <w:t>Ao longo da progressão, pensamentos intrusivos surgem como interferências visuais e auditivas, fragmentando a atenção do jogador sem alterar diretamente a estrutura do desafio.</w:t>
+      </w:r>
+    </w:p>
+    <w:p>
+      <w:pPr>
+        <w:pStyle w:val="SubsectionBasico"/>
+        <w:numPr>
+          <w:ilvl w:val="0"/>
+          <w:numId w:val="0"/>
+        </w:numPr>
+        <w:ind w:left="1080"/>
+        <w:jc w:val="both"/>
+        <w:rPr>
+          <w:b w:val="0"/>
+          <w:bCs w:val="0"/>
+        </w:rPr>
+      </w:pPr>
+    </w:p>
+    <w:p>
+      <w:pPr>
+        <w:pStyle w:val="SubsectionBasico"/>
+        <w:numPr>
+          <w:ilvl w:val="0"/>
+          <w:numId w:val="0"/>
+        </w:numPr>
+        <w:ind w:left="1080"/>
+        <w:jc w:val="both"/>
+        <w:rPr>
+          <w:b w:val="0"/>
+          <w:bCs w:val="0"/>
+        </w:rPr>
+      </w:pPr>
+      <w:r>
+        <w:rPr>
+          <w:b w:val="0"/>
+          <w:bCs w:val="0"/>
+        </w:rPr>
+        <w:t>A tensão não se dá por falha ou punição, mas pela gradual perda de conforto cognitivo, causada pelo excesso de avaliação, antecipação e autocrítica.</w:t>
+      </w:r>
+      <w:r>
+        <w:rPr>
+          <w:b w:val="0"/>
+          <w:bCs w:val="0"/>
+        </w:rPr>
+        <w:t xml:space="preserve"> </w:t>
+      </w:r>
+      <w:r>
+        <w:rPr>
+          <w:b w:val="0"/>
+          <w:bCs w:val="0"/>
+        </w:rPr>
+        <w:t>O encerramento da fase ocorre não como vitória, mas como cessação do estímulo, convidando à reflexão sobre a experiência vivida.</w:t>
+      </w:r>
+      <w:r>
+        <w:rPr>
+          <w:b w:val="0"/>
+          <w:bCs w:val="0"/>
+        </w:rPr>
+        <w:t xml:space="preserve"> </w:t>
+      </w:r>
+    </w:p>
+    <w:p>
+      <w:pPr>
+        <w:pStyle w:val="SubsectionBasico"/>
+        <w:numPr>
+          <w:ilvl w:val="0"/>
+          <w:numId w:val="0"/>
+        </w:numPr>
+        <w:jc w:val="both"/>
+        <w:rPr>
+          <w:b w:val="0"/>
+          <w:bCs w:val="0"/>
+        </w:rPr>
+      </w:pPr>
+    </w:p>
+    <w:p>
+      <w:pPr>
+        <w:pStyle w:val="SubsectionBasico"/>
+        <w:numPr>
+          <w:ilvl w:val="0"/>
+          <w:numId w:val="0"/>
+        </w:numPr>
+        <w:jc w:val="both"/>
+        <w:rPr>
+          <w:b w:val="0"/>
+          <w:bCs w:val="0"/>
+        </w:rPr>
+      </w:pPr>
+    </w:p>
+    <w:p>
+      <w:pPr>
+        <w:pStyle w:val="EstiloTituloBasico"/>
+      </w:pPr>
+      <w:r>
+        <w:lastRenderedPageBreak/>
         <w:t>Familiarização com a</w:t>
       </w:r>
       <w:r>
@@ -4650,7 +5247,6 @@
       </w:pPr>
       <w:bookmarkStart w:id="19" w:name="_Toc221177145"/>
       <w:r>
-        <w:lastRenderedPageBreak/>
         <w:t>Estrutura fundamental na Godot:</w:t>
       </w:r>
       <w:bookmarkEnd w:id="19"/>
@@ -4694,13 +5290,31 @@
       <w:r>
         <w:t xml:space="preserve">Esses nós se relacionam entre si por meio de relações de pai e filho, formando o que a engine chama de </w:t>
       </w:r>
+      <w:proofErr w:type="spellStart"/>
       <w:r>
         <w:rPr>
           <w:i/>
           <w:iCs/>
         </w:rPr>
-        <w:t>Scene Tree</w:t>
-      </w:r>
+        <w:t>Scene</w:t>
+      </w:r>
+      <w:proofErr w:type="spellEnd"/>
+      <w:r>
+        <w:rPr>
+          <w:i/>
+          <w:iCs/>
+        </w:rPr>
+        <w:t xml:space="preserve"> </w:t>
+      </w:r>
+      <w:proofErr w:type="spellStart"/>
+      <w:r>
+        <w:rPr>
+          <w:i/>
+          <w:iCs/>
+        </w:rPr>
+        <w:t>Tree</w:t>
+      </w:r>
+      <w:proofErr w:type="spellEnd"/>
       <w:r>
         <w:t xml:space="preserve">. Essa estrutura não é apenas organizacional; ela define </w:t>
       </w:r>
@@ -4732,7 +5346,15 @@
         <w:jc w:val="both"/>
       </w:pPr>
       <w:r>
-        <w:t xml:space="preserve">Uma Cena (Scene), por sua vez, nada mais é do que uma árvore de nós salva em um arquivo. Isso é muito importante conceitualmente: uma cena não é “uma fase” necessariamente. Ela pode ser um personagem, um inimigo, um menu ou até um sistema lógico invisível. </w:t>
+        <w:t>Uma Cena (</w:t>
+      </w:r>
+      <w:proofErr w:type="spellStart"/>
+      <w:r>
+        <w:t>Scene</w:t>
+      </w:r>
+      <w:proofErr w:type="spellEnd"/>
+      <w:r>
+        <w:t xml:space="preserve">), por sua vez, nada mais é do que uma árvore de nós salva em um arquivo. Isso é muito importante conceitualmente: uma cena não é “uma fase” necessariamente. Ela pode ser um personagem, um inimigo, um menu ou até um sistema lógico invisível. </w:t>
       </w:r>
     </w:p>
     <w:p>
@@ -4901,13 +5523,7 @@
         <w:jc w:val="both"/>
       </w:pPr>
       <w:r>
-        <w:t>A GDScript</w:t>
-      </w:r>
-      <w:r>
-        <w:t xml:space="preserve"> </w:t>
-      </w:r>
-      <w:r>
-        <w:t>foi pensad</w:t>
+        <w:t>A GDScript foi pensad</w:t>
       </w:r>
       <w:r>
         <w:t>a</w:t>
@@ -4946,7 +5562,27 @@
         <w:jc w:val="both"/>
       </w:pPr>
       <w:r>
-        <w:t>Se você estende um Node, por exemplo, você terá acesso a funções básicas de árvore e tempo de execução. Se estender um CharacterBody2D, você passa a ter acesso a sistema de movimento, colisão e física.</w:t>
+        <w:t xml:space="preserve">Se você estende um Node, por exemplo, você terá acesso </w:t>
+      </w:r>
+      <w:proofErr w:type="spellStart"/>
+      <w:r>
+        <w:t>a</w:t>
+      </w:r>
+      <w:proofErr w:type="spellEnd"/>
+      <w:r>
+        <w:t xml:space="preserve"> funções básicas de árvore e tempo de execução. Se estender um </w:t>
+      </w:r>
+      <w:r>
+        <w:lastRenderedPageBreak/>
+        <w:t xml:space="preserve">CharacterBody2D, você passa a ter acesso </w:t>
+      </w:r>
+      <w:proofErr w:type="spellStart"/>
+      <w:r>
+        <w:t>a</w:t>
+      </w:r>
+      <w:proofErr w:type="spellEnd"/>
+      <w:r>
+        <w:t xml:space="preserve"> sistema de movimento, colisão e física.</w:t>
       </w:r>
     </w:p>
     <w:p>
@@ -4959,7 +5595,6 @@
         <w:jc w:val="both"/>
       </w:pPr>
       <w:r>
-        <w:lastRenderedPageBreak/>
         <w:t>Na Godot, o conceito d</w:t>
       </w:r>
       <w:r>
@@ -5086,14 +5721,7 @@
           <w:b/>
           <w:bCs/>
         </w:rPr>
-        <w:t>C</w:t>
-      </w:r>
-      <w:r>
-        <w:rPr>
-          <w:b/>
-          <w:bCs/>
-        </w:rPr>
-        <w:t>iclo de vida do nó</w:t>
+        <w:t>Ciclo de vida do nó</w:t>
       </w:r>
       <w:r>
         <w:rPr>
@@ -5148,13 +5776,33 @@
           <w:i/>
           <w:iCs/>
         </w:rPr>
-        <w:t>_ready()</w:t>
-      </w:r>
-      <w:r>
-        <w:rPr>
+        <w:t>_</w:t>
+      </w:r>
+      <w:proofErr w:type="spellStart"/>
+      <w:r>
+        <w:rPr>
+          <w:b/>
+          <w:bCs/>
           <w:i/>
           <w:iCs/>
         </w:rPr>
+        <w:t>ready</w:t>
+      </w:r>
+      <w:proofErr w:type="spellEnd"/>
+      <w:r>
+        <w:rPr>
+          <w:b/>
+          <w:bCs/>
+          <w:i/>
+          <w:iCs/>
+        </w:rPr>
+        <w:t>()</w:t>
+      </w:r>
+      <w:r>
+        <w:rPr>
+          <w:i/>
+          <w:iCs/>
+        </w:rPr>
         <w:t xml:space="preserve">: </w:t>
       </w:r>
       <w:r>
@@ -5357,7 +6005,15 @@
         <w:t>os</w:t>
       </w:r>
       <w:r>
-        <w:t xml:space="preserve"> nós da árvore, sinais (signals) e variáveis compartilhadas</w:t>
+        <w:t xml:space="preserve"> nós da árvore, sinais (</w:t>
+      </w:r>
+      <w:proofErr w:type="spellStart"/>
+      <w:r>
+        <w:t>signals</w:t>
+      </w:r>
+      <w:proofErr w:type="spellEnd"/>
+      <w:r>
+        <w:t>) e variáveis compartilhadas</w:t>
       </w:r>
       <w:r>
         <w:t>.</w:t>
@@ -5384,24 +6040,66 @@
           <w:b/>
           <w:bCs/>
         </w:rPr>
-        <w:t>A</w:t>
+        <w:lastRenderedPageBreak/>
+        <w:t>Acesso direto</w:t>
       </w:r>
       <w:r>
         <w:rPr>
           <w:b/>
           <w:bCs/>
         </w:rPr>
-        <w:t>cesso direto</w:t>
-      </w:r>
+        <w:t>:</w:t>
+      </w:r>
+      <w:r>
+        <w:t xml:space="preserve"> usa caminhos na árvore, como “pegue meu pai” ou “pegue tal filho”. Isso é simples, mas cria acoplamento forte. </w:t>
+      </w:r>
+    </w:p>
+    <w:p>
+      <w:pPr>
+        <w:pStyle w:val="PargrafodaLista"/>
+        <w:numPr>
+          <w:ilvl w:val="0"/>
+          <w:numId w:val="19"/>
+        </w:numPr>
+        <w:jc w:val="both"/>
+      </w:pPr>
+      <w:proofErr w:type="spellStart"/>
       <w:r>
         <w:rPr>
           <w:b/>
           <w:bCs/>
         </w:rPr>
-        <w:t>:</w:t>
-      </w:r>
-      <w:r>
-        <w:t xml:space="preserve"> usa caminhos na árvore, como “pegue meu pai” ou “pegue tal filho”. Isso é simples, mas cria acoplamento forte. </w:t>
+        <w:t>Signals</w:t>
+      </w:r>
+      <w:proofErr w:type="spellEnd"/>
+      <w:r>
+        <w:rPr>
+          <w:b/>
+          <w:bCs/>
+        </w:rPr>
+        <w:t xml:space="preserve">: </w:t>
+      </w:r>
+      <w:r>
+        <w:t>são uma forma mais elegante e desacoplada de comunicação, no qual um nó emite um evento, e outro reage a ele, sem que ambos precisem se conhecer profundamente.</w:t>
+      </w:r>
+    </w:p>
+    <w:p>
+      <w:pPr>
+        <w:pStyle w:val="PargrafodaLista"/>
+        <w:numPr>
+          <w:ilvl w:val="1"/>
+          <w:numId w:val="19"/>
+        </w:numPr>
+        <w:jc w:val="both"/>
+      </w:pPr>
+      <w:r>
+        <w:t xml:space="preserve">Eles permitem modelar eventos como, “fase terminou” ou “jogador </w:t>
+      </w:r>
+      <w:r>
+        <w:t>morreu</w:t>
+      </w:r>
+      <w:r>
+        <w:t xml:space="preserve">”, sem misturar tudo em um único script gigante. </w:t>
       </w:r>
     </w:p>
     <w:p>
@@ -5412,23 +6110,30 @@
           <w:numId w:val="19"/>
         </w:numPr>
         <w:jc w:val="both"/>
-      </w:pPr>
-      <w:r>
         <w:rPr>
           <w:b/>
           <w:bCs/>
         </w:rPr>
-        <w:lastRenderedPageBreak/>
-        <w:t xml:space="preserve">Signals: </w:t>
-      </w:r>
-      <w:r>
-        <w:t>são uma forma mais elegante e desacoplada de comunicação</w:t>
-      </w:r>
-      <w:r>
-        <w:t xml:space="preserve">, no qual </w:t>
-      </w:r>
-      <w:r>
-        <w:t>um nó emite um evento, e outro reage a ele, sem que ambos precisem se conhecer profundamente.</w:t>
+      </w:pPr>
+      <w:r>
+        <w:rPr>
+          <w:b/>
+          <w:bCs/>
+        </w:rPr>
+        <w:t>Variáveis compartilhadas</w:t>
+      </w:r>
+      <w:r>
+        <w:rPr>
+          <w:b/>
+          <w:bCs/>
+        </w:rPr>
+        <w:t xml:space="preserve">: </w:t>
+      </w:r>
+      <w:r>
+        <w:t>permitem persistir estados — como pontuação, saúde do jogador ou configurações — entre diferentes cenas, sem que elas sejam reiniciadas ao mudar de fase.</w:t>
+      </w:r>
+      <w:r>
+        <w:t xml:space="preserve"> O ideal é que tais variáveis sejam implementadas por Singletons</w:t>
       </w:r>
     </w:p>
     <w:p>
@@ -5441,66 +6146,6 @@
         <w:jc w:val="both"/>
       </w:pPr>
       <w:r>
-        <w:t xml:space="preserve">Eles permitem modelar eventos como, “fase terminou” ou “jogador </w:t>
-      </w:r>
-      <w:r>
-        <w:t>morreu</w:t>
-      </w:r>
-      <w:r>
-        <w:t xml:space="preserve">”, sem misturar tudo em um único script gigante. </w:t>
-      </w:r>
-    </w:p>
-    <w:p>
-      <w:pPr>
-        <w:pStyle w:val="PargrafodaLista"/>
-        <w:numPr>
-          <w:ilvl w:val="0"/>
-          <w:numId w:val="19"/>
-        </w:numPr>
-        <w:jc w:val="both"/>
-        <w:rPr>
-          <w:b/>
-          <w:bCs/>
-        </w:rPr>
-      </w:pPr>
-      <w:r>
-        <w:rPr>
-          <w:b/>
-          <w:bCs/>
-        </w:rPr>
-        <w:t>V</w:t>
-      </w:r>
-      <w:r>
-        <w:rPr>
-          <w:b/>
-          <w:bCs/>
-        </w:rPr>
-        <w:t>ariáveis compartilhadas</w:t>
-      </w:r>
-      <w:r>
-        <w:rPr>
-          <w:b/>
-          <w:bCs/>
-        </w:rPr>
-        <w:t xml:space="preserve">: </w:t>
-      </w:r>
-      <w:r>
-        <w:t>permitem persistir estados — como pontuação, saúde do jogador ou configurações — entre diferentes cenas, sem que elas sejam reiniciadas ao mudar de fase.</w:t>
-      </w:r>
-      <w:r>
-        <w:t xml:space="preserve"> O ideal é que tais variáveis sejam implementadas por Singletons</w:t>
-      </w:r>
-    </w:p>
-    <w:p>
-      <w:pPr>
-        <w:pStyle w:val="PargrafodaLista"/>
-        <w:numPr>
-          <w:ilvl w:val="1"/>
-          <w:numId w:val="19"/>
-        </w:numPr>
-        <w:jc w:val="both"/>
-      </w:pPr>
-      <w:r>
         <w:t>Com um singleton, u</w:t>
       </w:r>
       <w:r>
@@ -5513,10 +6158,7 @@
       </w:pPr>
       <w:bookmarkStart w:id="25" w:name="_Toc221177151"/>
       <w:r>
-        <w:t>Separação de responsabilidades</w:t>
-      </w:r>
-      <w:r>
-        <w:t>:</w:t>
+        <w:t>Separação de responsabilidades:</w:t>
       </w:r>
       <w:bookmarkEnd w:id="25"/>
     </w:p>
@@ -5558,10 +6200,7 @@
         <w:pStyle w:val="SubsectionBasico"/>
       </w:pPr>
       <w:r>
-        <w:t>Configuração de câmera</w:t>
-      </w:r>
-      <w:r>
-        <w:t>:</w:t>
+        <w:t>Configuração de câmera:</w:t>
       </w:r>
     </w:p>
     <w:p>
@@ -5727,42 +6366,104 @@
           <w:b w:val="0"/>
           <w:bCs w:val="0"/>
         </w:rPr>
-        <w:t>marcar</w:t>
+        <w:t>marcar a opção Enabled</w:t>
       </w:r>
       <w:r>
         <w:rPr>
           <w:b w:val="0"/>
           <w:bCs w:val="0"/>
         </w:rPr>
-        <w:t xml:space="preserve"> a opção Enabled</w:t>
+        <w:t xml:space="preserve"> no Inspetor</w:t>
       </w:r>
       <w:r>
         <w:rPr>
           <w:b w:val="0"/>
           <w:bCs w:val="0"/>
         </w:rPr>
-        <w:t xml:space="preserve"> no Inspetor</w:t>
+        <w:t>. Sem isso, a câmera existe, mas não está ativa</w:t>
       </w:r>
       <w:r>
         <w:rPr>
           <w:b w:val="0"/>
           <w:bCs w:val="0"/>
         </w:rPr>
-        <w:t>. Sem isso, a câmera existe, mas não está ativa</w:t>
+        <w:t xml:space="preserve"> e a Godot não entende que é ela quem deve ser utilizada</w:t>
       </w:r>
       <w:r>
         <w:rPr>
           <w:b w:val="0"/>
           <w:bCs w:val="0"/>
         </w:rPr>
-        <w:t xml:space="preserve"> e a Godot não entende que é ela quem deve ser utilizada</w:t>
-      </w:r>
-      <w:r>
+        <w:t>.</w:t>
+      </w:r>
+    </w:p>
+    <w:p>
+      <w:pPr>
+        <w:pStyle w:val="SubsectionBasico"/>
+        <w:numPr>
+          <w:ilvl w:val="0"/>
+          <w:numId w:val="0"/>
+        </w:numPr>
+        <w:ind w:left="2880"/>
         <w:rPr>
           <w:b w:val="0"/>
           <w:bCs w:val="0"/>
         </w:rPr>
+      </w:pPr>
+    </w:p>
+    <w:p>
+      <w:pPr>
+        <w:pStyle w:val="SubsectionBasico"/>
+        <w:numPr>
+          <w:ilvl w:val="0"/>
+          <w:numId w:val="21"/>
+        </w:numPr>
+        <w:rPr>
+          <w:b w:val="0"/>
+          <w:bCs w:val="0"/>
+        </w:rPr>
+      </w:pPr>
+      <w:r>
+        <w:rPr>
+          <w:b w:val="0"/>
+          <w:bCs w:val="0"/>
+        </w:rPr>
+        <w:t>A forma mais simples e correta de fazer a câmera seguir o jogador é torná-la filha do Player</w:t>
+      </w:r>
+      <w:r>
+        <w:rPr>
+          <w:b w:val="0"/>
+          <w:bCs w:val="0"/>
+        </w:rPr>
+        <w:t xml:space="preserve"> (</w:t>
+      </w:r>
+      <w:r>
+        <w:rPr>
+          <w:b w:val="0"/>
+          <w:bCs w:val="0"/>
+        </w:rPr>
+        <w:t>quando um nó é filho de outro, ele herda automaticamente sua posição</w:t>
+      </w:r>
+      <w:r>
+        <w:rPr>
+          <w:b w:val="0"/>
+          <w:bCs w:val="0"/>
+        </w:rPr>
+        <w:t>)</w:t>
+      </w:r>
+      <w:r>
+        <w:rPr>
+          <w:b w:val="0"/>
+          <w:bCs w:val="0"/>
+        </w:rPr>
         <w:t>.</w:t>
+      </w:r>
+      <w:r>
+        <w:rPr>
+          <w:b w:val="0"/>
+          <w:bCs w:val="0"/>
+        </w:rPr>
+        <w:t xml:space="preserve"> </w:t>
       </w:r>
     </w:p>
     <w:p>
@@ -5772,7 +6473,7 @@
           <w:ilvl w:val="0"/>
           <w:numId w:val="0"/>
         </w:numPr>
-        <w:ind w:left="2880"/>
+        <w:ind w:left="2160"/>
         <w:rPr>
           <w:b w:val="0"/>
           <w:bCs w:val="0"/>
@@ -5792,87 +6493,19 @@
         </w:rPr>
       </w:pPr>
       <w:r>
+        <w:t>Observação:</w:t>
+      </w:r>
+      <w:r>
+        <w:t xml:space="preserve"> </w:t>
+      </w:r>
+      <w:r>
         <w:rPr>
           <w:b w:val="0"/>
           <w:bCs w:val="0"/>
         </w:rPr>
-        <w:t>A forma mais simples e correta de fazer a câmera seguir o jogador é torná-la filha do Player</w:t>
-      </w:r>
-      <w:r>
-        <w:rPr>
-          <w:b w:val="0"/>
-          <w:bCs w:val="0"/>
-        </w:rPr>
-        <w:t xml:space="preserve"> (</w:t>
-      </w:r>
-      <w:r>
-        <w:rPr>
-          <w:b w:val="0"/>
-          <w:bCs w:val="0"/>
-        </w:rPr>
-        <w:t>quando um nó é filho de outro, ele herda automaticamente sua posição</w:t>
-      </w:r>
-      <w:r>
-        <w:rPr>
-          <w:b w:val="0"/>
-          <w:bCs w:val="0"/>
-        </w:rPr>
-        <w:t>)</w:t>
-      </w:r>
-      <w:r>
-        <w:rPr>
-          <w:b w:val="0"/>
-          <w:bCs w:val="0"/>
-        </w:rPr>
-        <w:t>.</w:t>
-      </w:r>
-      <w:r>
-        <w:rPr>
-          <w:b w:val="0"/>
-          <w:bCs w:val="0"/>
-        </w:rPr>
-        <w:t xml:space="preserve"> </w:t>
-      </w:r>
-    </w:p>
-    <w:p>
-      <w:pPr>
-        <w:pStyle w:val="SubsectionBasico"/>
-        <w:numPr>
-          <w:ilvl w:val="0"/>
-          <w:numId w:val="0"/>
-        </w:numPr>
-        <w:ind w:left="2160"/>
-        <w:rPr>
-          <w:b w:val="0"/>
-          <w:bCs w:val="0"/>
-        </w:rPr>
-      </w:pPr>
-    </w:p>
-    <w:p>
-      <w:pPr>
-        <w:pStyle w:val="SubsectionBasico"/>
-        <w:numPr>
-          <w:ilvl w:val="0"/>
-          <w:numId w:val="21"/>
-        </w:numPr>
-        <w:rPr>
-          <w:b w:val="0"/>
-          <w:bCs w:val="0"/>
-        </w:rPr>
-      </w:pPr>
-      <w:r>
-        <w:t>Observação:</w:t>
-      </w:r>
-      <w:r>
-        <w:t xml:space="preserve"> </w:t>
-      </w:r>
-      <w:r>
-        <w:rPr>
-          <w:b w:val="0"/>
-          <w:bCs w:val="0"/>
-        </w:rPr>
         <w:t xml:space="preserve">A Camera2D tem um recurso chamado </w:t>
       </w:r>
+      <w:proofErr w:type="spellStart"/>
       <w:r>
         <w:rPr>
           <w:b w:val="0"/>
@@ -5882,6 +6515,7 @@
         </w:rPr>
         <w:t>Smoothing</w:t>
       </w:r>
+      <w:proofErr w:type="spellEnd"/>
       <w:r>
         <w:rPr>
           <w:b w:val="0"/>
@@ -6213,6 +6847,119 @@
     </w:lvl>
   </w:abstractNum>
   <w:abstractNum w:abstractNumId="2" w15:restartNumberingAfterBreak="0">
+    <w:nsid w:val="0BD47FC6"/>
+    <w:multiLevelType w:val="hybridMultilevel"/>
+    <w:tmpl w:val="6D32B932"/>
+    <w:lvl w:ilvl="0" w:tplc="04160001">
+      <w:start w:val="1"/>
+      <w:numFmt w:val="bullet"/>
+      <w:lvlText w:val=""/>
+      <w:lvlJc w:val="left"/>
+      <w:pPr>
+        <w:ind w:left="2484" w:hanging="360"/>
+      </w:pPr>
+      <w:rPr>
+        <w:rFonts w:ascii="Symbol" w:hAnsi="Symbol" w:hint="default"/>
+      </w:rPr>
+    </w:lvl>
+    <w:lvl w:ilvl="1" w:tplc="04160003" w:tentative="1">
+      <w:start w:val="1"/>
+      <w:numFmt w:val="bullet"/>
+      <w:lvlText w:val="o"/>
+      <w:lvlJc w:val="left"/>
+      <w:pPr>
+        <w:ind w:left="3204" w:hanging="360"/>
+      </w:pPr>
+      <w:rPr>
+        <w:rFonts w:ascii="Courier New" w:hAnsi="Courier New" w:cs="Courier New" w:hint="default"/>
+      </w:rPr>
+    </w:lvl>
+    <w:lvl w:ilvl="2" w:tplc="04160005" w:tentative="1">
+      <w:start w:val="1"/>
+      <w:numFmt w:val="bullet"/>
+      <w:lvlText w:val=""/>
+      <w:lvlJc w:val="left"/>
+      <w:pPr>
+        <w:ind w:left="3924" w:hanging="360"/>
+      </w:pPr>
+      <w:rPr>
+        <w:rFonts w:ascii="Wingdings" w:hAnsi="Wingdings" w:hint="default"/>
+      </w:rPr>
+    </w:lvl>
+    <w:lvl w:ilvl="3" w:tplc="04160001" w:tentative="1">
+      <w:start w:val="1"/>
+      <w:numFmt w:val="bullet"/>
+      <w:lvlText w:val=""/>
+      <w:lvlJc w:val="left"/>
+      <w:pPr>
+        <w:ind w:left="4644" w:hanging="360"/>
+      </w:pPr>
+      <w:rPr>
+        <w:rFonts w:ascii="Symbol" w:hAnsi="Symbol" w:hint="default"/>
+      </w:rPr>
+    </w:lvl>
+    <w:lvl w:ilvl="4" w:tplc="04160003" w:tentative="1">
+      <w:start w:val="1"/>
+      <w:numFmt w:val="bullet"/>
+      <w:lvlText w:val="o"/>
+      <w:lvlJc w:val="left"/>
+      <w:pPr>
+        <w:ind w:left="5364" w:hanging="360"/>
+      </w:pPr>
+      <w:rPr>
+        <w:rFonts w:ascii="Courier New" w:hAnsi="Courier New" w:cs="Courier New" w:hint="default"/>
+      </w:rPr>
+    </w:lvl>
+    <w:lvl w:ilvl="5" w:tplc="04160005" w:tentative="1">
+      <w:start w:val="1"/>
+      <w:numFmt w:val="bullet"/>
+      <w:lvlText w:val=""/>
+      <w:lvlJc w:val="left"/>
+      <w:pPr>
+        <w:ind w:left="6084" w:hanging="360"/>
+      </w:pPr>
+      <w:rPr>
+        <w:rFonts w:ascii="Wingdings" w:hAnsi="Wingdings" w:hint="default"/>
+      </w:rPr>
+    </w:lvl>
+    <w:lvl w:ilvl="6" w:tplc="04160001" w:tentative="1">
+      <w:start w:val="1"/>
+      <w:numFmt w:val="bullet"/>
+      <w:lvlText w:val=""/>
+      <w:lvlJc w:val="left"/>
+      <w:pPr>
+        <w:ind w:left="6804" w:hanging="360"/>
+      </w:pPr>
+      <w:rPr>
+        <w:rFonts w:ascii="Symbol" w:hAnsi="Symbol" w:hint="default"/>
+      </w:rPr>
+    </w:lvl>
+    <w:lvl w:ilvl="7" w:tplc="04160003" w:tentative="1">
+      <w:start w:val="1"/>
+      <w:numFmt w:val="bullet"/>
+      <w:lvlText w:val="o"/>
+      <w:lvlJc w:val="left"/>
+      <w:pPr>
+        <w:ind w:left="7524" w:hanging="360"/>
+      </w:pPr>
+      <w:rPr>
+        <w:rFonts w:ascii="Courier New" w:hAnsi="Courier New" w:cs="Courier New" w:hint="default"/>
+      </w:rPr>
+    </w:lvl>
+    <w:lvl w:ilvl="8" w:tplc="04160005" w:tentative="1">
+      <w:start w:val="1"/>
+      <w:numFmt w:val="bullet"/>
+      <w:lvlText w:val=""/>
+      <w:lvlJc w:val="left"/>
+      <w:pPr>
+        <w:ind w:left="8244" w:hanging="360"/>
+      </w:pPr>
+      <w:rPr>
+        <w:rFonts w:ascii="Wingdings" w:hAnsi="Wingdings" w:hint="default"/>
+      </w:rPr>
+    </w:lvl>
+  </w:abstractNum>
+  <w:abstractNum w:abstractNumId="3" w15:restartNumberingAfterBreak="0">
     <w:nsid w:val="151E5A95"/>
     <w:multiLevelType w:val="multilevel"/>
     <w:tmpl w:val="BEB821D0"/>
@@ -6361,7 +7108,7 @@
       </w:rPr>
     </w:lvl>
   </w:abstractNum>
-  <w:abstractNum w:abstractNumId="3" w15:restartNumberingAfterBreak="0">
+  <w:abstractNum w:abstractNumId="4" w15:restartNumberingAfterBreak="0">
     <w:nsid w:val="16796123"/>
     <w:multiLevelType w:val="multilevel"/>
     <w:tmpl w:val="ABA8D562"/>
@@ -6510,7 +7257,7 @@
       </w:rPr>
     </w:lvl>
   </w:abstractNum>
-  <w:abstractNum w:abstractNumId="4" w15:restartNumberingAfterBreak="0">
+  <w:abstractNum w:abstractNumId="5" w15:restartNumberingAfterBreak="0">
     <w:nsid w:val="196D1BB8"/>
     <w:multiLevelType w:val="hybridMultilevel"/>
     <w:tmpl w:val="52DC56D0"/>
@@ -6623,7 +7370,7 @@
       </w:rPr>
     </w:lvl>
   </w:abstractNum>
-  <w:abstractNum w:abstractNumId="5" w15:restartNumberingAfterBreak="0">
+  <w:abstractNum w:abstractNumId="6" w15:restartNumberingAfterBreak="0">
     <w:nsid w:val="1C7311ED"/>
     <w:multiLevelType w:val="hybridMultilevel"/>
     <w:tmpl w:val="C64A7CAC"/>
@@ -6736,7 +7483,7 @@
       </w:rPr>
     </w:lvl>
   </w:abstractNum>
-  <w:abstractNum w:abstractNumId="6" w15:restartNumberingAfterBreak="0">
+  <w:abstractNum w:abstractNumId="7" w15:restartNumberingAfterBreak="0">
     <w:nsid w:val="26607721"/>
     <w:multiLevelType w:val="hybridMultilevel"/>
     <w:tmpl w:val="340E76FE"/>
@@ -6849,7 +7596,7 @@
       </w:rPr>
     </w:lvl>
   </w:abstractNum>
-  <w:abstractNum w:abstractNumId="7" w15:restartNumberingAfterBreak="0">
+  <w:abstractNum w:abstractNumId="8" w15:restartNumberingAfterBreak="0">
     <w:nsid w:val="2A5708B2"/>
     <w:multiLevelType w:val="multilevel"/>
     <w:tmpl w:val="8D8E00DE"/>
@@ -6998,7 +7745,120 @@
       </w:rPr>
     </w:lvl>
   </w:abstractNum>
-  <w:abstractNum w:abstractNumId="8" w15:restartNumberingAfterBreak="0">
+  <w:abstractNum w:abstractNumId="9" w15:restartNumberingAfterBreak="0">
+    <w:nsid w:val="335F6E9A"/>
+    <w:multiLevelType w:val="hybridMultilevel"/>
+    <w:tmpl w:val="C16CEB00"/>
+    <w:lvl w:ilvl="0" w:tplc="04160001">
+      <w:start w:val="1"/>
+      <w:numFmt w:val="bullet"/>
+      <w:lvlText w:val=""/>
+      <w:lvlJc w:val="left"/>
+      <w:pPr>
+        <w:ind w:left="2484" w:hanging="360"/>
+      </w:pPr>
+      <w:rPr>
+        <w:rFonts w:ascii="Symbol" w:hAnsi="Symbol" w:hint="default"/>
+      </w:rPr>
+    </w:lvl>
+    <w:lvl w:ilvl="1" w:tplc="04160003" w:tentative="1">
+      <w:start w:val="1"/>
+      <w:numFmt w:val="bullet"/>
+      <w:lvlText w:val="o"/>
+      <w:lvlJc w:val="left"/>
+      <w:pPr>
+        <w:ind w:left="3204" w:hanging="360"/>
+      </w:pPr>
+      <w:rPr>
+        <w:rFonts w:ascii="Courier New" w:hAnsi="Courier New" w:cs="Courier New" w:hint="default"/>
+      </w:rPr>
+    </w:lvl>
+    <w:lvl w:ilvl="2" w:tplc="04160005" w:tentative="1">
+      <w:start w:val="1"/>
+      <w:numFmt w:val="bullet"/>
+      <w:lvlText w:val=""/>
+      <w:lvlJc w:val="left"/>
+      <w:pPr>
+        <w:ind w:left="3924" w:hanging="360"/>
+      </w:pPr>
+      <w:rPr>
+        <w:rFonts w:ascii="Wingdings" w:hAnsi="Wingdings" w:hint="default"/>
+      </w:rPr>
+    </w:lvl>
+    <w:lvl w:ilvl="3" w:tplc="04160001" w:tentative="1">
+      <w:start w:val="1"/>
+      <w:numFmt w:val="bullet"/>
+      <w:lvlText w:val=""/>
+      <w:lvlJc w:val="left"/>
+      <w:pPr>
+        <w:ind w:left="4644" w:hanging="360"/>
+      </w:pPr>
+      <w:rPr>
+        <w:rFonts w:ascii="Symbol" w:hAnsi="Symbol" w:hint="default"/>
+      </w:rPr>
+    </w:lvl>
+    <w:lvl w:ilvl="4" w:tplc="04160003" w:tentative="1">
+      <w:start w:val="1"/>
+      <w:numFmt w:val="bullet"/>
+      <w:lvlText w:val="o"/>
+      <w:lvlJc w:val="left"/>
+      <w:pPr>
+        <w:ind w:left="5364" w:hanging="360"/>
+      </w:pPr>
+      <w:rPr>
+        <w:rFonts w:ascii="Courier New" w:hAnsi="Courier New" w:cs="Courier New" w:hint="default"/>
+      </w:rPr>
+    </w:lvl>
+    <w:lvl w:ilvl="5" w:tplc="04160005" w:tentative="1">
+      <w:start w:val="1"/>
+      <w:numFmt w:val="bullet"/>
+      <w:lvlText w:val=""/>
+      <w:lvlJc w:val="left"/>
+      <w:pPr>
+        <w:ind w:left="6084" w:hanging="360"/>
+      </w:pPr>
+      <w:rPr>
+        <w:rFonts w:ascii="Wingdings" w:hAnsi="Wingdings" w:hint="default"/>
+      </w:rPr>
+    </w:lvl>
+    <w:lvl w:ilvl="6" w:tplc="04160001" w:tentative="1">
+      <w:start w:val="1"/>
+      <w:numFmt w:val="bullet"/>
+      <w:lvlText w:val=""/>
+      <w:lvlJc w:val="left"/>
+      <w:pPr>
+        <w:ind w:left="6804" w:hanging="360"/>
+      </w:pPr>
+      <w:rPr>
+        <w:rFonts w:ascii="Symbol" w:hAnsi="Symbol" w:hint="default"/>
+      </w:rPr>
+    </w:lvl>
+    <w:lvl w:ilvl="7" w:tplc="04160003" w:tentative="1">
+      <w:start w:val="1"/>
+      <w:numFmt w:val="bullet"/>
+      <w:lvlText w:val="o"/>
+      <w:lvlJc w:val="left"/>
+      <w:pPr>
+        <w:ind w:left="7524" w:hanging="360"/>
+      </w:pPr>
+      <w:rPr>
+        <w:rFonts w:ascii="Courier New" w:hAnsi="Courier New" w:cs="Courier New" w:hint="default"/>
+      </w:rPr>
+    </w:lvl>
+    <w:lvl w:ilvl="8" w:tplc="04160005" w:tentative="1">
+      <w:start w:val="1"/>
+      <w:numFmt w:val="bullet"/>
+      <w:lvlText w:val=""/>
+      <w:lvlJc w:val="left"/>
+      <w:pPr>
+        <w:ind w:left="8244" w:hanging="360"/>
+      </w:pPr>
+      <w:rPr>
+        <w:rFonts w:ascii="Wingdings" w:hAnsi="Wingdings" w:hint="default"/>
+      </w:rPr>
+    </w:lvl>
+  </w:abstractNum>
+  <w:abstractNum w:abstractNumId="10" w15:restartNumberingAfterBreak="0">
     <w:nsid w:val="39E96BDB"/>
     <w:multiLevelType w:val="hybridMultilevel"/>
     <w:tmpl w:val="694643E6"/>
@@ -7086,7 +7946,7 @@
       </w:pPr>
     </w:lvl>
   </w:abstractNum>
-  <w:abstractNum w:abstractNumId="9" w15:restartNumberingAfterBreak="0">
+  <w:abstractNum w:abstractNumId="11" w15:restartNumberingAfterBreak="0">
     <w:nsid w:val="3A7A2200"/>
     <w:multiLevelType w:val="hybridMultilevel"/>
     <w:tmpl w:val="3D1E1620"/>
@@ -7199,7 +8059,7 @@
       </w:rPr>
     </w:lvl>
   </w:abstractNum>
-  <w:abstractNum w:abstractNumId="10" w15:restartNumberingAfterBreak="0">
+  <w:abstractNum w:abstractNumId="12" w15:restartNumberingAfterBreak="0">
     <w:nsid w:val="413544E5"/>
     <w:multiLevelType w:val="hybridMultilevel"/>
     <w:tmpl w:val="A374204C"/>
@@ -7312,7 +8172,7 @@
       </w:rPr>
     </w:lvl>
   </w:abstractNum>
-  <w:abstractNum w:abstractNumId="11" w15:restartNumberingAfterBreak="0">
+  <w:abstractNum w:abstractNumId="13" w15:restartNumberingAfterBreak="0">
     <w:nsid w:val="48DE3F33"/>
     <w:multiLevelType w:val="hybridMultilevel"/>
     <w:tmpl w:val="70E4759E"/>
@@ -7425,7 +8285,120 @@
       </w:rPr>
     </w:lvl>
   </w:abstractNum>
-  <w:abstractNum w:abstractNumId="12" w15:restartNumberingAfterBreak="0">
+  <w:abstractNum w:abstractNumId="14" w15:restartNumberingAfterBreak="0">
+    <w:nsid w:val="4D0802C3"/>
+    <w:multiLevelType w:val="hybridMultilevel"/>
+    <w:tmpl w:val="4FDC2A22"/>
+    <w:lvl w:ilvl="0" w:tplc="04160001">
+      <w:start w:val="1"/>
+      <w:numFmt w:val="bullet"/>
+      <w:lvlText w:val=""/>
+      <w:lvlJc w:val="left"/>
+      <w:pPr>
+        <w:ind w:left="1440" w:hanging="360"/>
+      </w:pPr>
+      <w:rPr>
+        <w:rFonts w:ascii="Symbol" w:hAnsi="Symbol" w:hint="default"/>
+      </w:rPr>
+    </w:lvl>
+    <w:lvl w:ilvl="1" w:tplc="04160003" w:tentative="1">
+      <w:start w:val="1"/>
+      <w:numFmt w:val="bullet"/>
+      <w:lvlText w:val="o"/>
+      <w:lvlJc w:val="left"/>
+      <w:pPr>
+        <w:ind w:left="2160" w:hanging="360"/>
+      </w:pPr>
+      <w:rPr>
+        <w:rFonts w:ascii="Courier New" w:hAnsi="Courier New" w:cs="Courier New" w:hint="default"/>
+      </w:rPr>
+    </w:lvl>
+    <w:lvl w:ilvl="2" w:tplc="04160005" w:tentative="1">
+      <w:start w:val="1"/>
+      <w:numFmt w:val="bullet"/>
+      <w:lvlText w:val=""/>
+      <w:lvlJc w:val="left"/>
+      <w:pPr>
+        <w:ind w:left="2880" w:hanging="360"/>
+      </w:pPr>
+      <w:rPr>
+        <w:rFonts w:ascii="Wingdings" w:hAnsi="Wingdings" w:hint="default"/>
+      </w:rPr>
+    </w:lvl>
+    <w:lvl w:ilvl="3" w:tplc="04160001" w:tentative="1">
+      <w:start w:val="1"/>
+      <w:numFmt w:val="bullet"/>
+      <w:lvlText w:val=""/>
+      <w:lvlJc w:val="left"/>
+      <w:pPr>
+        <w:ind w:left="3600" w:hanging="360"/>
+      </w:pPr>
+      <w:rPr>
+        <w:rFonts w:ascii="Symbol" w:hAnsi="Symbol" w:hint="default"/>
+      </w:rPr>
+    </w:lvl>
+    <w:lvl w:ilvl="4" w:tplc="04160003" w:tentative="1">
+      <w:start w:val="1"/>
+      <w:numFmt w:val="bullet"/>
+      <w:lvlText w:val="o"/>
+      <w:lvlJc w:val="left"/>
+      <w:pPr>
+        <w:ind w:left="4320" w:hanging="360"/>
+      </w:pPr>
+      <w:rPr>
+        <w:rFonts w:ascii="Courier New" w:hAnsi="Courier New" w:cs="Courier New" w:hint="default"/>
+      </w:rPr>
+    </w:lvl>
+    <w:lvl w:ilvl="5" w:tplc="04160005" w:tentative="1">
+      <w:start w:val="1"/>
+      <w:numFmt w:val="bullet"/>
+      <w:lvlText w:val=""/>
+      <w:lvlJc w:val="left"/>
+      <w:pPr>
+        <w:ind w:left="5040" w:hanging="360"/>
+      </w:pPr>
+      <w:rPr>
+        <w:rFonts w:ascii="Wingdings" w:hAnsi="Wingdings" w:hint="default"/>
+      </w:rPr>
+    </w:lvl>
+    <w:lvl w:ilvl="6" w:tplc="04160001" w:tentative="1">
+      <w:start w:val="1"/>
+      <w:numFmt w:val="bullet"/>
+      <w:lvlText w:val=""/>
+      <w:lvlJc w:val="left"/>
+      <w:pPr>
+        <w:ind w:left="5760" w:hanging="360"/>
+      </w:pPr>
+      <w:rPr>
+        <w:rFonts w:ascii="Symbol" w:hAnsi="Symbol" w:hint="default"/>
+      </w:rPr>
+    </w:lvl>
+    <w:lvl w:ilvl="7" w:tplc="04160003" w:tentative="1">
+      <w:start w:val="1"/>
+      <w:numFmt w:val="bullet"/>
+      <w:lvlText w:val="o"/>
+      <w:lvlJc w:val="left"/>
+      <w:pPr>
+        <w:ind w:left="6480" w:hanging="360"/>
+      </w:pPr>
+      <w:rPr>
+        <w:rFonts w:ascii="Courier New" w:hAnsi="Courier New" w:cs="Courier New" w:hint="default"/>
+      </w:rPr>
+    </w:lvl>
+    <w:lvl w:ilvl="8" w:tplc="04160005" w:tentative="1">
+      <w:start w:val="1"/>
+      <w:numFmt w:val="bullet"/>
+      <w:lvlText w:val=""/>
+      <w:lvlJc w:val="left"/>
+      <w:pPr>
+        <w:ind w:left="7200" w:hanging="360"/>
+      </w:pPr>
+      <w:rPr>
+        <w:rFonts w:ascii="Wingdings" w:hAnsi="Wingdings" w:hint="default"/>
+      </w:rPr>
+    </w:lvl>
+  </w:abstractNum>
+  <w:abstractNum w:abstractNumId="15" w15:restartNumberingAfterBreak="0">
     <w:nsid w:val="50FB75F6"/>
     <w:multiLevelType w:val="multilevel"/>
     <w:tmpl w:val="66540204"/>
@@ -7574,7 +8547,7 @@
       </w:rPr>
     </w:lvl>
   </w:abstractNum>
-  <w:abstractNum w:abstractNumId="13" w15:restartNumberingAfterBreak="0">
+  <w:abstractNum w:abstractNumId="16" w15:restartNumberingAfterBreak="0">
     <w:nsid w:val="5B9C4793"/>
     <w:multiLevelType w:val="hybridMultilevel"/>
     <w:tmpl w:val="6C7C5338"/>
@@ -7687,7 +8660,7 @@
       </w:rPr>
     </w:lvl>
   </w:abstractNum>
-  <w:abstractNum w:abstractNumId="14" w15:restartNumberingAfterBreak="0">
+  <w:abstractNum w:abstractNumId="17" w15:restartNumberingAfterBreak="0">
     <w:nsid w:val="5BF639DE"/>
     <w:multiLevelType w:val="hybridMultilevel"/>
     <w:tmpl w:val="4DB0C41E"/>
@@ -7800,7 +8773,7 @@
       </w:rPr>
     </w:lvl>
   </w:abstractNum>
-  <w:abstractNum w:abstractNumId="15" w15:restartNumberingAfterBreak="0">
+  <w:abstractNum w:abstractNumId="18" w15:restartNumberingAfterBreak="0">
     <w:nsid w:val="62010AB0"/>
     <w:multiLevelType w:val="hybridMultilevel"/>
     <w:tmpl w:val="7B420E0A"/>
@@ -7913,7 +8886,120 @@
       </w:rPr>
     </w:lvl>
   </w:abstractNum>
-  <w:abstractNum w:abstractNumId="16" w15:restartNumberingAfterBreak="0">
+  <w:abstractNum w:abstractNumId="19" w15:restartNumberingAfterBreak="0">
+    <w:nsid w:val="6AC66E31"/>
+    <w:multiLevelType w:val="hybridMultilevel"/>
+    <w:tmpl w:val="603AFCF0"/>
+    <w:lvl w:ilvl="0" w:tplc="04160001">
+      <w:start w:val="1"/>
+      <w:numFmt w:val="bullet"/>
+      <w:lvlText w:val=""/>
+      <w:lvlJc w:val="left"/>
+      <w:pPr>
+        <w:ind w:left="1440" w:hanging="360"/>
+      </w:pPr>
+      <w:rPr>
+        <w:rFonts w:ascii="Symbol" w:hAnsi="Symbol" w:hint="default"/>
+      </w:rPr>
+    </w:lvl>
+    <w:lvl w:ilvl="1" w:tplc="04160003" w:tentative="1">
+      <w:start w:val="1"/>
+      <w:numFmt w:val="bullet"/>
+      <w:lvlText w:val="o"/>
+      <w:lvlJc w:val="left"/>
+      <w:pPr>
+        <w:ind w:left="2160" w:hanging="360"/>
+      </w:pPr>
+      <w:rPr>
+        <w:rFonts w:ascii="Courier New" w:hAnsi="Courier New" w:cs="Courier New" w:hint="default"/>
+      </w:rPr>
+    </w:lvl>
+    <w:lvl w:ilvl="2" w:tplc="04160005" w:tentative="1">
+      <w:start w:val="1"/>
+      <w:numFmt w:val="bullet"/>
+      <w:lvlText w:val=""/>
+      <w:lvlJc w:val="left"/>
+      <w:pPr>
+        <w:ind w:left="2880" w:hanging="360"/>
+      </w:pPr>
+      <w:rPr>
+        <w:rFonts w:ascii="Wingdings" w:hAnsi="Wingdings" w:hint="default"/>
+      </w:rPr>
+    </w:lvl>
+    <w:lvl w:ilvl="3" w:tplc="04160001" w:tentative="1">
+      <w:start w:val="1"/>
+      <w:numFmt w:val="bullet"/>
+      <w:lvlText w:val=""/>
+      <w:lvlJc w:val="left"/>
+      <w:pPr>
+        <w:ind w:left="3600" w:hanging="360"/>
+      </w:pPr>
+      <w:rPr>
+        <w:rFonts w:ascii="Symbol" w:hAnsi="Symbol" w:hint="default"/>
+      </w:rPr>
+    </w:lvl>
+    <w:lvl w:ilvl="4" w:tplc="04160003" w:tentative="1">
+      <w:start w:val="1"/>
+      <w:numFmt w:val="bullet"/>
+      <w:lvlText w:val="o"/>
+      <w:lvlJc w:val="left"/>
+      <w:pPr>
+        <w:ind w:left="4320" w:hanging="360"/>
+      </w:pPr>
+      <w:rPr>
+        <w:rFonts w:ascii="Courier New" w:hAnsi="Courier New" w:cs="Courier New" w:hint="default"/>
+      </w:rPr>
+    </w:lvl>
+    <w:lvl w:ilvl="5" w:tplc="04160005" w:tentative="1">
+      <w:start w:val="1"/>
+      <w:numFmt w:val="bullet"/>
+      <w:lvlText w:val=""/>
+      <w:lvlJc w:val="left"/>
+      <w:pPr>
+        <w:ind w:left="5040" w:hanging="360"/>
+      </w:pPr>
+      <w:rPr>
+        <w:rFonts w:ascii="Wingdings" w:hAnsi="Wingdings" w:hint="default"/>
+      </w:rPr>
+    </w:lvl>
+    <w:lvl w:ilvl="6" w:tplc="04160001" w:tentative="1">
+      <w:start w:val="1"/>
+      <w:numFmt w:val="bullet"/>
+      <w:lvlText w:val=""/>
+      <w:lvlJc w:val="left"/>
+      <w:pPr>
+        <w:ind w:left="5760" w:hanging="360"/>
+      </w:pPr>
+      <w:rPr>
+        <w:rFonts w:ascii="Symbol" w:hAnsi="Symbol" w:hint="default"/>
+      </w:rPr>
+    </w:lvl>
+    <w:lvl w:ilvl="7" w:tplc="04160003" w:tentative="1">
+      <w:start w:val="1"/>
+      <w:numFmt w:val="bullet"/>
+      <w:lvlText w:val="o"/>
+      <w:lvlJc w:val="left"/>
+      <w:pPr>
+        <w:ind w:left="6480" w:hanging="360"/>
+      </w:pPr>
+      <w:rPr>
+        <w:rFonts w:ascii="Courier New" w:hAnsi="Courier New" w:cs="Courier New" w:hint="default"/>
+      </w:rPr>
+    </w:lvl>
+    <w:lvl w:ilvl="8" w:tplc="04160005" w:tentative="1">
+      <w:start w:val="1"/>
+      <w:numFmt w:val="bullet"/>
+      <w:lvlText w:val=""/>
+      <w:lvlJc w:val="left"/>
+      <w:pPr>
+        <w:ind w:left="7200" w:hanging="360"/>
+      </w:pPr>
+      <w:rPr>
+        <w:rFonts w:ascii="Wingdings" w:hAnsi="Wingdings" w:hint="default"/>
+      </w:rPr>
+    </w:lvl>
+  </w:abstractNum>
+  <w:abstractNum w:abstractNumId="20" w15:restartNumberingAfterBreak="0">
     <w:nsid w:val="6F350AFA"/>
     <w:multiLevelType w:val="hybridMultilevel"/>
     <w:tmpl w:val="9648D96E"/>
@@ -8026,7 +9112,7 @@
       </w:rPr>
     </w:lvl>
   </w:abstractNum>
-  <w:abstractNum w:abstractNumId="17" w15:restartNumberingAfterBreak="0">
+  <w:abstractNum w:abstractNumId="21" w15:restartNumberingAfterBreak="0">
     <w:nsid w:val="6FA55A81"/>
     <w:multiLevelType w:val="hybridMultilevel"/>
     <w:tmpl w:val="B9709D0A"/>
@@ -8139,7 +9225,7 @@
       </w:rPr>
     </w:lvl>
   </w:abstractNum>
-  <w:abstractNum w:abstractNumId="18" w15:restartNumberingAfterBreak="0">
+  <w:abstractNum w:abstractNumId="22" w15:restartNumberingAfterBreak="0">
     <w:nsid w:val="74BE6989"/>
     <w:multiLevelType w:val="hybridMultilevel"/>
     <w:tmpl w:val="11040812"/>
@@ -8252,7 +9338,7 @@
       </w:rPr>
     </w:lvl>
   </w:abstractNum>
-  <w:abstractNum w:abstractNumId="19" w15:restartNumberingAfterBreak="0">
+  <w:abstractNum w:abstractNumId="23" w15:restartNumberingAfterBreak="0">
     <w:nsid w:val="7B523EFA"/>
     <w:multiLevelType w:val="hybridMultilevel"/>
     <w:tmpl w:val="710A175E"/>
@@ -8365,7 +9451,7 @@
       </w:rPr>
     </w:lvl>
   </w:abstractNum>
-  <w:abstractNum w:abstractNumId="20" w15:restartNumberingAfterBreak="0">
+  <w:abstractNum w:abstractNumId="24" w15:restartNumberingAfterBreak="0">
     <w:nsid w:val="7F92671E"/>
     <w:multiLevelType w:val="hybridMultilevel"/>
     <w:tmpl w:val="55644636"/>
@@ -8479,67 +9565,79 @@
     </w:lvl>
   </w:abstractNum>
   <w:num w:numId="1" w16cid:durableId="1652785022">
+    <w:abstractNumId w:val="4"/>
+  </w:num>
+  <w:num w:numId="2" w16cid:durableId="1773817804">
+    <w:abstractNumId w:val="15"/>
+  </w:num>
+  <w:num w:numId="3" w16cid:durableId="1344471530">
     <w:abstractNumId w:val="3"/>
   </w:num>
-  <w:num w:numId="2" w16cid:durableId="1773817804">
+  <w:num w:numId="4" w16cid:durableId="1057239775">
+    <w:abstractNumId w:val="8"/>
+  </w:num>
+  <w:num w:numId="5" w16cid:durableId="679312763">
+    <w:abstractNumId w:val="10"/>
+  </w:num>
+  <w:num w:numId="6" w16cid:durableId="626283518">
+    <w:abstractNumId w:val="23"/>
+  </w:num>
+  <w:num w:numId="7" w16cid:durableId="1614290658">
+    <w:abstractNumId w:val="22"/>
+  </w:num>
+  <w:num w:numId="8" w16cid:durableId="2033530311">
     <w:abstractNumId w:val="12"/>
   </w:num>
-  <w:num w:numId="3" w16cid:durableId="1344471530">
-    <w:abstractNumId w:val="2"/>
-  </w:num>
-  <w:num w:numId="4" w16cid:durableId="1057239775">
-    <w:abstractNumId w:val="7"/>
-  </w:num>
-  <w:num w:numId="5" w16cid:durableId="679312763">
-    <w:abstractNumId w:val="8"/>
-  </w:num>
-  <w:num w:numId="6" w16cid:durableId="626283518">
-    <w:abstractNumId w:val="19"/>
-  </w:num>
-  <w:num w:numId="7" w16cid:durableId="1614290658">
-    <w:abstractNumId w:val="18"/>
-  </w:num>
-  <w:num w:numId="8" w16cid:durableId="2033530311">
-    <w:abstractNumId w:val="10"/>
-  </w:num>
   <w:num w:numId="9" w16cid:durableId="236328044">
-    <w:abstractNumId w:val="5"/>
+    <w:abstractNumId w:val="6"/>
   </w:num>
   <w:num w:numId="10" w16cid:durableId="440536377">
-    <w:abstractNumId w:val="16"/>
+    <w:abstractNumId w:val="20"/>
   </w:num>
   <w:num w:numId="11" w16cid:durableId="431051097">
     <w:abstractNumId w:val="0"/>
   </w:num>
   <w:num w:numId="12" w16cid:durableId="1699314174">
-    <w:abstractNumId w:val="15"/>
+    <w:abstractNumId w:val="18"/>
   </w:num>
   <w:num w:numId="13" w16cid:durableId="1420440709">
-    <w:abstractNumId w:val="20"/>
+    <w:abstractNumId w:val="24"/>
   </w:num>
   <w:num w:numId="14" w16cid:durableId="255942723">
-    <w:abstractNumId w:val="13"/>
+    <w:abstractNumId w:val="16"/>
   </w:num>
   <w:num w:numId="15" w16cid:durableId="80640598">
-    <w:abstractNumId w:val="4"/>
+    <w:abstractNumId w:val="5"/>
   </w:num>
   <w:num w:numId="16" w16cid:durableId="2001880651">
-    <w:abstractNumId w:val="14"/>
+    <w:abstractNumId w:val="17"/>
   </w:num>
   <w:num w:numId="17" w16cid:durableId="1140800797">
-    <w:abstractNumId w:val="9"/>
+    <w:abstractNumId w:val="11"/>
   </w:num>
   <w:num w:numId="18" w16cid:durableId="193423893">
-    <w:abstractNumId w:val="17"/>
+    <w:abstractNumId w:val="21"/>
   </w:num>
   <w:num w:numId="19" w16cid:durableId="2015105053">
-    <w:abstractNumId w:val="11"/>
+    <w:abstractNumId w:val="13"/>
   </w:num>
   <w:num w:numId="20" w16cid:durableId="1861966553">
     <w:abstractNumId w:val="1"/>
   </w:num>
   <w:num w:numId="21" w16cid:durableId="577329465">
-    <w:abstractNumId w:val="6"/>
+    <w:abstractNumId w:val="7"/>
+  </w:num>
+  <w:num w:numId="22" w16cid:durableId="1298604300">
+    <w:abstractNumId w:val="2"/>
+  </w:num>
+  <w:num w:numId="23" w16cid:durableId="2047555825">
+    <w:abstractNumId w:val="9"/>
+  </w:num>
+  <w:num w:numId="24" w16cid:durableId="1646886121">
+    <w:abstractNumId w:val="14"/>
+  </w:num>
+  <w:num w:numId="25" w16cid:durableId="69474261">
+    <w:abstractNumId w:val="19"/>
   </w:num>
 </w:numbering>
 </file>

</xml_diff>

<commit_message>
Refinamento Físico da Fase inicial
</commit_message>
<xml_diff>
--- a/Projeto principal/Documentacao do projeto.docx
+++ b/Projeto principal/Documentacao do projeto.docx
@@ -2514,7 +2514,6 @@
     </w:p>
     <w:p>
       <w:pPr>
-        <w:jc w:val="center"/>
         <w:rPr>
           <w:b/>
           <w:bCs/>
@@ -2534,34 +2533,116 @@
       <w:pPr>
         <w:jc w:val="center"/>
         <w:rPr>
+          <w:i/>
+          <w:iCs/>
+          <w:color w:val="EE0000"/>
+          <w:sz w:val="24"/>
+          <w:szCs w:val="24"/>
+          <w:u w:val="single"/>
+        </w:rPr>
+      </w:pPr>
+      <w:r>
+        <w:rPr>
+          <w:i/>
+          <w:iCs/>
+          <w:color w:val="EE0000"/>
+          <w:sz w:val="24"/>
+          <w:szCs w:val="24"/>
+          <w:u w:val="single"/>
+        </w:rPr>
+        <w:t>OBS: Detalhes técnicos estão descritos no código do próprio programa</w:t>
+      </w:r>
+    </w:p>
+    <w:p>
+      <w:pPr>
+        <w:pStyle w:val="EstiloTituloBasico"/>
+      </w:pPr>
+      <w:bookmarkStart w:id="0" w:name="_Toc221177126"/>
+      <w:r>
+        <w:t>Definição da ferramenta de desenvolvimento: Godot Engine (4.x)</w:t>
+      </w:r>
+      <w:bookmarkEnd w:id="0"/>
+    </w:p>
+    <w:p>
+      <w:pPr>
+        <w:pStyle w:val="SubsectionBasico"/>
+      </w:pPr>
+      <w:bookmarkStart w:id="1" w:name="_Toc221177127"/>
+      <w:r>
+        <w:t>A engine apresenta a</w:t>
+      </w:r>
+      <w:r>
+        <w:t>linhamento com o escopo do TCC</w:t>
+      </w:r>
+      <w:bookmarkEnd w:id="1"/>
+    </w:p>
+    <w:p>
+      <w:pPr>
+        <w:pStyle w:val="PargrafodaLista"/>
+        <w:numPr>
+          <w:ilvl w:val="2"/>
+          <w:numId w:val="5"/>
+        </w:numPr>
+        <w:rPr>
           <w:b/>
           <w:bCs/>
-          <w:u w:val="single"/>
-        </w:rPr>
-      </w:pPr>
-    </w:p>
-    <w:p>
-      <w:pPr>
-        <w:pStyle w:val="EstiloTituloBasico"/>
-      </w:pPr>
-      <w:bookmarkStart w:id="0" w:name="_Toc221177126"/>
-      <w:r>
-        <w:t>Definição da ferramenta de desenvolvimento: Godot Engine (4.x)</w:t>
-      </w:r>
-      <w:bookmarkEnd w:id="0"/>
-    </w:p>
-    <w:p>
-      <w:pPr>
-        <w:pStyle w:val="SubsectionBasico"/>
-      </w:pPr>
-      <w:bookmarkStart w:id="1" w:name="_Toc221177127"/>
-      <w:r>
-        <w:t>A engine apresenta a</w:t>
-      </w:r>
-      <w:r>
-        <w:t>linhamento com o escopo do TCC</w:t>
-      </w:r>
-      <w:bookmarkEnd w:id="1"/>
+        </w:rPr>
+      </w:pPr>
+      <w:r>
+        <w:t>O</w:t>
+      </w:r>
+      <w:r>
+        <w:t xml:space="preserve"> jogo </w:t>
+      </w:r>
+      <w:r>
+        <w:rPr>
+          <w:b/>
+          <w:bCs/>
+        </w:rPr>
+        <w:t>não depende de realismo gráfico</w:t>
+      </w:r>
+      <w:r>
+        <w:t>, mas</w:t>
+      </w:r>
+      <w:r>
+        <w:t xml:space="preserve"> sim da </w:t>
+      </w:r>
+      <w:r>
+        <w:t>atmosfera</w:t>
+      </w:r>
+      <w:r>
+        <w:t xml:space="preserve">, o que é atingido por meio de </w:t>
+      </w:r>
+      <w:r>
+        <w:t xml:space="preserve">efeitos visuais subjetivos (distorção, pós-processamento, </w:t>
+      </w:r>
+      <w:proofErr w:type="spellStart"/>
+      <w:r>
+        <w:rPr>
+          <w:i/>
+          <w:iCs/>
+        </w:rPr>
+        <w:t>glitches</w:t>
+      </w:r>
+      <w:proofErr w:type="spellEnd"/>
+      <w:r>
+        <w:t xml:space="preserve">, </w:t>
+      </w:r>
+      <w:proofErr w:type="spellStart"/>
+      <w:r>
+        <w:rPr>
+          <w:i/>
+          <w:iCs/>
+        </w:rPr>
+        <w:t>shaders</w:t>
+      </w:r>
+      <w:proofErr w:type="spellEnd"/>
+      <w:r>
+        <w:t xml:space="preserve"> simples)</w:t>
+      </w:r>
+      <w:r>
+        <w:t xml:space="preserve"> e do controle fino de áudio.</w:t>
+      </w:r>
     </w:p>
     <w:p>
       <w:pPr>
@@ -2576,92 +2657,34 @@
         </w:rPr>
       </w:pPr>
       <w:r>
-        <w:t>O</w:t>
-      </w:r>
-      <w:r>
-        <w:t xml:space="preserve"> jogo </w:t>
+        <w:t xml:space="preserve">Godot é </w:t>
       </w:r>
       <w:r>
         <w:rPr>
           <w:b/>
           <w:bCs/>
         </w:rPr>
-        <w:t>não depende de realismo gráfico</w:t>
-      </w:r>
-      <w:r>
-        <w:t>, mas</w:t>
-      </w:r>
-      <w:r>
-        <w:t xml:space="preserve"> sim da </w:t>
-      </w:r>
-      <w:r>
-        <w:t>atmosfera</w:t>
-      </w:r>
-      <w:r>
-        <w:t xml:space="preserve">, o que é atingido por meio de </w:t>
-      </w:r>
-      <w:r>
-        <w:t xml:space="preserve">efeitos visuais subjetivos (distorção, pós-processamento, </w:t>
-      </w:r>
-      <w:proofErr w:type="spellStart"/>
-      <w:r>
-        <w:rPr>
-          <w:i/>
-          <w:iCs/>
-        </w:rPr>
-        <w:t>glitches</w:t>
-      </w:r>
-      <w:proofErr w:type="spellEnd"/>
-      <w:r>
-        <w:t xml:space="preserve">, </w:t>
-      </w:r>
-      <w:proofErr w:type="spellStart"/>
-      <w:r>
-        <w:rPr>
-          <w:i/>
-          <w:iCs/>
-        </w:rPr>
-        <w:t>shaders</w:t>
-      </w:r>
-      <w:proofErr w:type="spellEnd"/>
-      <w:r>
-        <w:t xml:space="preserve"> simples)</w:t>
-      </w:r>
-      <w:r>
-        <w:t xml:space="preserve"> e do controle fino de áudio.</w:t>
-      </w:r>
-    </w:p>
-    <w:p>
-      <w:pPr>
-        <w:pStyle w:val="PargrafodaLista"/>
-        <w:numPr>
-          <w:ilvl w:val="2"/>
-          <w:numId w:val="5"/>
-        </w:numPr>
+        <w:t>excelente</w:t>
+      </w:r>
+      <w:r>
+        <w:t xml:space="preserve"> </w:t>
+      </w:r>
+      <w:r>
+        <w:t>nessas tarefas</w:t>
+      </w:r>
+      <w:r>
+        <w:t xml:space="preserve"> e menos “pesada” que Unity.</w:t>
+      </w:r>
+    </w:p>
+    <w:p>
+      <w:pPr>
+        <w:pStyle w:val="PargrafodaLista"/>
+        <w:ind w:left="2160"/>
         <w:rPr>
           <w:b/>
           <w:bCs/>
         </w:rPr>
       </w:pPr>
-      <w:r>
-        <w:t xml:space="preserve">Godot é </w:t>
-      </w:r>
-      <w:r>
-        <w:rPr>
-          <w:b/>
-          <w:bCs/>
-        </w:rPr>
-        <w:t>excelente</w:t>
-      </w:r>
-      <w:r>
-        <w:t xml:space="preserve"> </w:t>
-      </w:r>
-      <w:r>
-        <w:t>nessas tarefas</w:t>
-      </w:r>
-      <w:r>
-        <w:t xml:space="preserve"> e menos “pesada” que Unity.</w:t>
-      </w:r>
     </w:p>
     <w:p>
       <w:pPr>
@@ -5050,60 +5073,40 @@
           <w:b w:val="0"/>
           <w:bCs w:val="0"/>
         </w:rPr>
-        <w:t>O personagem não interfere diretamente no mundo. Ele atravessa experiências mentais como um observador que, ainda assim, sofre seus efeitos.</w:t>
-      </w:r>
-      <w:r>
+        <w:t>O personagem não interfere diretamente no mundo. Ele atravessa experiências mentais como um observador que, ainda assim, sofre seus efeitos. Ansiedade, depressão, paranoia são ambientes, não estados internos do personagem.</w:t>
+      </w:r>
+    </w:p>
+    <w:p>
+      <w:pPr>
+        <w:pStyle w:val="SubsectionBasico"/>
+        <w:numPr>
+          <w:ilvl w:val="0"/>
+          <w:numId w:val="0"/>
+        </w:numPr>
+        <w:ind w:left="1440" w:hanging="24"/>
+        <w:jc w:val="both"/>
         <w:rPr>
           <w:b w:val="0"/>
           <w:bCs w:val="0"/>
         </w:rPr>
-        <w:t xml:space="preserve"> </w:t>
-      </w:r>
-      <w:r>
+      </w:pPr>
+    </w:p>
+    <w:p>
+      <w:pPr>
+        <w:pStyle w:val="SubsectionBasico"/>
+        <w:numPr>
+          <w:ilvl w:val="0"/>
+          <w:numId w:val="0"/>
+        </w:numPr>
+        <w:ind w:left="1080"/>
+        <w:jc w:val="both"/>
         <w:rPr>
           <w:b w:val="0"/>
           <w:bCs w:val="0"/>
         </w:rPr>
-        <w:t>Ansiedade, depressão, paranoia são ambientes, não estados internos do personagem.</w:t>
-      </w:r>
-    </w:p>
-    <w:p>
-      <w:pPr>
-        <w:pStyle w:val="SubsectionBasico"/>
-        <w:numPr>
-          <w:ilvl w:val="0"/>
-          <w:numId w:val="0"/>
-        </w:numPr>
-        <w:ind w:left="1440" w:hanging="24"/>
-        <w:jc w:val="both"/>
-        <w:rPr>
-          <w:b w:val="0"/>
-          <w:bCs w:val="0"/>
-        </w:rPr>
-      </w:pPr>
-    </w:p>
-    <w:p>
-      <w:pPr>
-        <w:pStyle w:val="SubsectionBasico"/>
-        <w:numPr>
-          <w:ilvl w:val="0"/>
-          <w:numId w:val="0"/>
-        </w:numPr>
-        <w:ind w:left="1080"/>
-        <w:jc w:val="both"/>
-        <w:rPr>
-          <w:b w:val="0"/>
-          <w:bCs w:val="0"/>
-        </w:rPr>
-      </w:pPr>
-      <w:r>
-        <w:t xml:space="preserve">Fase </w:t>
-      </w:r>
-      <w:r>
-        <w:t xml:space="preserve">inicial que representa </w:t>
-      </w:r>
-      <w:r>
-        <w:t>a Ansiedade</w:t>
+      </w:pPr>
+      <w:r>
+        <w:t>Fase inicial que representa a Ansiedade</w:t>
       </w:r>
       <w:r>
         <w:t xml:space="preserve"> (Ponto de Partida)</w:t>
@@ -5779,6 +5782,7 @@
         <w:t>_</w:t>
       </w:r>
       <w:proofErr w:type="spellStart"/>
+      <w:proofErr w:type="gramStart"/>
       <w:r>
         <w:rPr>
           <w:b/>
@@ -5796,13 +5800,23 @@
           <w:i/>
           <w:iCs/>
         </w:rPr>
-        <w:t>()</w:t>
-      </w:r>
-      <w:r>
-        <w:rPr>
+        <w:t>(</w:t>
+      </w:r>
+      <w:proofErr w:type="gramEnd"/>
+      <w:r>
+        <w:rPr>
+          <w:b/>
+          <w:bCs/>
           <w:i/>
           <w:iCs/>
         </w:rPr>
+        <w:t>)</w:t>
+      </w:r>
+      <w:r>
+        <w:rPr>
+          <w:i/>
+          <w:iCs/>
+        </w:rPr>
         <w:t xml:space="preserve">: </w:t>
       </w:r>
       <w:r>
@@ -5841,14 +5855,30 @@
           <w:i/>
           <w:iCs/>
         </w:rPr>
-        <w:t>void setup</w:t>
-      </w:r>
+        <w:t xml:space="preserve">void </w:t>
+      </w:r>
+      <w:proofErr w:type="gramStart"/>
       <w:r>
         <w:rPr>
           <w:i/>
           <w:iCs/>
         </w:rPr>
-        <w:t>()</w:t>
+        <w:t>setup</w:t>
+      </w:r>
+      <w:r>
+        <w:rPr>
+          <w:i/>
+          <w:iCs/>
+        </w:rPr>
+        <w:t>(</w:t>
+      </w:r>
+      <w:proofErr w:type="gramEnd"/>
+      <w:r>
+        <w:rPr>
+          <w:i/>
+          <w:iCs/>
+        </w:rPr>
+        <w:t>)</w:t>
       </w:r>
       <w:r>
         <w:t xml:space="preserve"> do Arduino.</w:t>
@@ -10245,6 +10275,7 @@
   <w:style w:type="character" w:default="1" w:styleId="Fontepargpadro">
     <w:name w:val="Default Paragraph Font"/>
     <w:uiPriority w:val="1"/>
+    <w:semiHidden/>
     <w:unhideWhenUsed/>
   </w:style>
   <w:style w:type="table" w:default="1" w:styleId="Tabelanormal">

</xml_diff>